<commit_message>
Ajustando tamanho da tabela cartuchos corrigindo campo telha
</commit_message>
<xml_diff>
--- a/storage/laudos/Laudo 546456.docx
+++ b/storage/laudos/Laudo 546456.docx
@@ -56,7 +56,7 @@
           <w:b w:val="0"/>
           <w:bCs w:val="0"/>
         </w:rPr>
-        <w:t xml:space="preserve">Aos treze dias do mês de março do ano de dois mil e vinte e cinco, nesta cidade de Guarapuava e na </w:t>
+        <w:t xml:space="preserve">Aos vinte e um dias do mês de março do ano de dois mil e vinte e cinco, nesta cidade de Umuarama e na </w:t>
       </w:r>
       <w:r>
         <w:rPr>
@@ -106,7 +106,7 @@
           <w:b w:val="0"/>
           <w:bCs w:val="0"/>
         </w:rPr>
-        <w:t xml:space="preserve">, para proceder ao exame dos materiais abaixo discriminados recebidos nesta Seção em 13/03/2025</w:t>
+        <w:t xml:space="preserve">, para proceder ao exame dos materiais abaixo discriminados recebidos nesta Seção em 21/03/2025</w:t>
       </w:r>
       <w:r>
         <w:rPr>
@@ -116,7 +116,7 @@
           <w:b w:val="0"/>
           <w:bCs w:val="0"/>
         </w:rPr>
-        <w:t xml:space="preserve"> a fim de ser atendida solicitação contida no Ofício nº , datado de 13/03/2025, oriundo da 16ª SDP - DELEGACIA.</w:t>
+        <w:t xml:space="preserve"> a fim de ser atendida solicitação contida no Ofício nº , datado de 21/03/2025, oriundo da BATALHÃO DE POLÍCIA AMBIENTAL - FORÇA VERDE.</w:t>
       </w:r>
     </w:p>
     <w:p>
@@ -168,8 +168,8 @@
     <w:p/>
     <w:tbl>
       <w:tblGrid>
-        <w:gridCol w:w="1000" w:type="dxa"/>
-        <w:gridCol w:w="3050" w:type="dxa"/>
+        <w:gridCol w:w="3052" w:type="dxa"/>
+        <w:gridCol w:w="6000" w:type="dxa"/>
       </w:tblGrid>
       <w:tblPr>
         <w:tblStyle w:val="tabela"/>
@@ -203,6 +203,42 @@
         </w:trPr>
         <w:tc>
           <w:tcPr>
+            <w:tcW w:w="3052" w:type="dxa"/>
+          </w:tcPr>
+          <w:p>
+            <w:pPr>
+              <w:jc w:val="center"/>
+            </w:pPr>
+            <w:r>
+              <w:rPr>
+                <w:b w:val="1"/>
+                <w:bCs w:val="1"/>
+              </w:rPr>
+              <w:t xml:space="preserve">Nome da Vítima</w:t>
+            </w:r>
+          </w:p>
+        </w:tc>
+        <w:tc>
+          <w:tcPr>
+            <w:tcW w:w="6000" w:type="dxa"/>
+          </w:tcPr>
+          <w:p>
+            <w:pPr>
+              <w:jc w:val="center"/>
+            </w:pPr>
+            <w:r>
+              <w:rPr/>
+              <w:t xml:space="preserve">MATEUS</w:t>
+            </w:r>
+          </w:p>
+        </w:tc>
+      </w:tr>
+      <w:tr>
+        <w:trPr>
+          <w:trHeight w:val="50" w:hRule="atLeast"/>
+        </w:trPr>
+        <w:tc>
+          <w:tcPr>
             <w:tcW w:w="1000" w:type="dxa"/>
           </w:tcPr>
           <w:p>
@@ -228,7 +264,7 @@
             </w:pPr>
             <w:r>
               <w:rPr/>
-              <w:t xml:space="preserve">ALTAMIRA DO PARANÁ</w:t>
+              <w:t xml:space="preserve">ADRIANÓPOLIS</w:t>
             </w:r>
           </w:p>
         </w:tc>
@@ -250,7 +286,7 @@
                 <w:b w:val="1"/>
                 <w:bCs w:val="1"/>
               </w:rPr>
-              <w:t xml:space="preserve">Nº do IP/APFD:</w:t>
+              <w:t xml:space="preserve">Nº do BO:</w:t>
             </w:r>
           </w:p>
         </w:tc>
@@ -300,7 +336,7 @@
             </w:pPr>
             <w:r>
               <w:rPr/>
-              <w:t xml:space="preserve">16ª SDP - DELEGACIA</w:t>
+              <w:t xml:space="preserve">BATALHÃO DE POLÍCIA AMBIENTAL - FORÇA VERDE</w:t>
             </w:r>
           </w:p>
         </w:tc>
@@ -465,6 +501,138 @@
             </w:pPr>
             <w:r>
               <w:rPr/>
+              <w:t xml:space="preserve">ARMA</w:t>
+            </w:r>
+          </w:p>
+        </w:tc>
+        <w:tc>
+          <w:tcPr/>
+          <w:p>
+            <w:pPr>
+              <w:jc w:val="center"/>
+            </w:pPr>
+            <w:r>
+              <w:rPr/>
+              <w:t xml:space="preserve">1</w:t>
+            </w:r>
+          </w:p>
+        </w:tc>
+        <w:tc>
+          <w:tcPr/>
+          <w:p>
+            <w:pPr>
+              <w:jc w:val="center"/>
+            </w:pPr>
+            <w:r>
+              <w:rPr/>
+              <w:t xml:space="preserve">PISTOLA</w:t>
+            </w:r>
+          </w:p>
+        </w:tc>
+        <w:tc>
+          <w:tcPr/>
+          <w:p>
+            <w:pPr>
+              <w:jc w:val="center"/>
+            </w:pPr>
+            <w:r>
+              <w:rPr/>
+              <w:t xml:space="preserve"/>
+            </w:r>
+          </w:p>
+        </w:tc>
+        <w:tc>
+          <w:tcPr/>
+          <w:p>
+            <w:pPr>
+              <w:jc w:val="center"/>
+            </w:pPr>
+            <w:r>
+              <w:rPr/>
+              <w:t xml:space="preserve">1111</w:t>
+            </w:r>
+          </w:p>
+        </w:tc>
+      </w:tr>
+      <w:tr>
+        <w:trPr>
+          <w:trHeight w:val="10" w:hRule="atLeast"/>
+          <w:tblHeader w:val="1"/>
+        </w:trPr>
+        <w:tc>
+          <w:tcPr/>
+          <w:p>
+            <w:pPr>
+              <w:jc w:val="center"/>
+            </w:pPr>
+            <w:r>
+              <w:rPr/>
+              <w:t xml:space="preserve">ARMA</w:t>
+            </w:r>
+          </w:p>
+        </w:tc>
+        <w:tc>
+          <w:tcPr/>
+          <w:p>
+            <w:pPr>
+              <w:jc w:val="center"/>
+            </w:pPr>
+            <w:r>
+              <w:rPr/>
+              <w:t xml:space="preserve">1</w:t>
+            </w:r>
+          </w:p>
+        </w:tc>
+        <w:tc>
+          <w:tcPr/>
+          <w:p>
+            <w:pPr>
+              <w:jc w:val="center"/>
+            </w:pPr>
+            <w:r>
+              <w:rPr/>
+              <w:t xml:space="preserve">ESPINGARDA</w:t>
+            </w:r>
+          </w:p>
+        </w:tc>
+        <w:tc>
+          <w:tcPr/>
+          <w:p>
+            <w:pPr>
+              <w:jc w:val="center"/>
+            </w:pPr>
+            <w:r>
+              <w:rPr/>
+              <w:t xml:space="preserve">TESTANDO</w:t>
+            </w:r>
+          </w:p>
+        </w:tc>
+        <w:tc>
+          <w:tcPr/>
+          <w:p>
+            <w:pPr>
+              <w:jc w:val="center"/>
+            </w:pPr>
+            <w:r>
+              <w:rPr/>
+              <w:t xml:space="preserve">1111</w:t>
+            </w:r>
+          </w:p>
+        </w:tc>
+      </w:tr>
+      <w:tr>
+        <w:trPr>
+          <w:trHeight w:val="10" w:hRule="atLeast"/>
+          <w:tblHeader w:val="1"/>
+        </w:trPr>
+        <w:tc>
+          <w:tcPr/>
+          <w:p>
+            <w:pPr>
+              <w:jc w:val="center"/>
+            </w:pPr>
+            <w:r>
+              <w:rPr/>
               <w:t xml:space="preserve">MUNIÇÃO</w:t>
             </w:r>
           </w:p>
@@ -477,7 +645,7 @@
             </w:pPr>
             <w:r>
               <w:rPr/>
-              <w:t xml:space="preserve">4</w:t>
+              <w:t xml:space="preserve">10</w:t>
             </w:r>
           </w:p>
         </w:tc>
@@ -501,7 +669,7 @@
             </w:pPr>
             <w:r>
               <w:rPr/>
-              <w:t xml:space="preserve">AGUILA</w:t>
+              <w:t xml:space="preserve">TESTANDO</w:t>
             </w:r>
           </w:p>
         </w:tc>
@@ -513,7 +681,7 @@
             </w:pPr>
             <w:r>
               <w:rPr/>
-              <w:t xml:space="preserve">456</w:t>
+              <w:t xml:space="preserve">1111</w:t>
             </w:r>
           </w:p>
         </w:tc>
@@ -569,7 +737,7 @@
             </w:pPr>
             <w:r>
               <w:pict>
-                <v:shape type="#_x0000_t75" style="width:220pt; height:110pt; margin-left:0pt; margin-top:0pt; mso-position-horizontal:left; mso-position-vertical:top; mso-position-horizontal-relative:char; mso-position-vertical-relative:line;">
+                <v:shape type="#_x0000_t75" style="width:220pt; height:120.62407132244pt; margin-left:0pt; margin-top:0pt; mso-position-horizontal:left; mso-position-vertical:top; mso-position-horizontal-relative:char; mso-position-vertical-relative:line;">
                   <w10:wrap type="inline"/>
                   <v:imagedata r:id="rId7" o:title=""/>
                 </v:shape>
@@ -597,7 +765,7 @@
             </w:pPr>
             <w:r>
               <w:pict>
-                <v:shape type="#_x0000_t75" style="width:220pt; height:110pt; margin-left:0pt; margin-top:0pt; mso-position-horizontal:left; mso-position-vertical:top; mso-position-horizontal-relative:char; mso-position-vertical-relative:line;">
+                <v:shape type="#_x0000_t75" style="width:220pt; height:120.62407132244pt; margin-left:0pt; margin-top:0pt; mso-position-horizontal:left; mso-position-vertical:top; mso-position-horizontal-relative:char; mso-position-vertical-relative:line;">
                   <w10:wrap type="inline"/>
                   <v:imagedata r:id="rId7" o:title=""/>
                 </v:shape>
@@ -635,6 +803,2144 @@
         <w:t xml:space="preserve">3. DO EXAME</w:t>
       </w:r>
     </w:p>
+    <w:p/>
+    <w:p>
+      <w:pPr>
+        <w:pStyle w:val="justify"/>
+      </w:pPr>
+      <w:r>
+        <w:rPr>
+          <w:rFonts w:ascii="Arial" w:hAnsi="Arial" w:eastAsia="Arial" w:cs="Arial"/>
+          <w:sz w:val="24"/>
+          <w:szCs w:val="24"/>
+          <w:b w:val="1"/>
+          <w:bCs w:val="1"/>
+        </w:rPr>
+        <w:t xml:space="preserve">3. 1. 1 DA ARMA AF-A - TAURUS PT 138 MILLENIUM – LACRE DE ENTRADA 1111</w:t>
+      </w:r>
+    </w:p>
+    <w:p/>
+    <w:p>
+      <w:pPr/>
+      <w:r>
+        <w:rPr>
+          <w:rFonts w:ascii="Arial" w:hAnsi="Arial" w:eastAsia="Arial" w:cs="Arial"/>
+          <w:sz w:val="24"/>
+          <w:szCs w:val="24"/>
+          <w:b w:val="1"/>
+          <w:bCs w:val="1"/>
+        </w:rPr>
+        <w:t xml:space="preserve">a) Descrição da arma:</w:t>
+      </w:r>
+    </w:p>
+    <w:tbl>
+      <w:tblGrid>
+        <w:gridCol w:w="2000" w:type="dxa"/>
+        <w:gridCol w:w="2000" w:type="dxa"/>
+        <w:gridCol w:w="5050" w:type="dxa"/>
+      </w:tblGrid>
+      <w:tblPr>
+        <w:tblStyle w:val="tabelaArmas"/>
+      </w:tblPr>
+      <w:tr>
+        <w:trPr>
+          <w:trHeight w:val="50" w:hRule="atLeast"/>
+          <w:tblHeader w:val="1"/>
+        </w:trPr>
+        <w:tc>
+          <w:tcPr>
+            <w:tcW w:w="5050" w:type="dxa"/>
+            <w:shd w:val="clear" w:fill="d3d3d3"/>
+          </w:tcPr>
+          <w:p>
+            <w:pPr>
+              <w:jc w:val="center"/>
+            </w:pPr>
+            <w:r>
+              <w:rPr>
+                <w:b w:val="1"/>
+                <w:bCs w:val="1"/>
+              </w:rPr>
+              <w:t xml:space="preserve">TABELA 4 – Descrição da Pistola</w:t>
+            </w:r>
+          </w:p>
+        </w:tc>
+      </w:tr>
+      <w:tr>
+        <w:trPr>
+          <w:trHeight w:val="50" w:hRule="atLeast"/>
+          <w:cantSplit w:val="1"/>
+        </w:trPr>
+        <w:tc>
+          <w:tcPr>
+            <w:tcW w:w="2000" w:type="dxa"/>
+            <w:vMerge w:val="restart"/>
+          </w:tcPr>
+          <w:p>
+            <w:pPr>
+              <w:jc w:val="center"/>
+            </w:pPr>
+            <w:r>
+              <w:rPr>
+                <w:b w:val="1"/>
+                <w:bCs w:val="1"/>
+              </w:rPr>
+              <w:t xml:space="preserve">Características Identificadoras</w:t>
+            </w:r>
+          </w:p>
+        </w:tc>
+        <w:tc>
+          <w:tcPr>
+            <w:tcW w:w="2000" w:type="dxa"/>
+          </w:tcPr>
+          <w:p>
+            <w:pPr>
+              <w:jc w:val="center"/>
+            </w:pPr>
+            <w:r>
+              <w:rPr>
+                <w:b w:val="1"/>
+                <w:bCs w:val="1"/>
+              </w:rPr>
+              <w:t xml:space="preserve">Marca:</w:t>
+            </w:r>
+          </w:p>
+        </w:tc>
+        <w:tc>
+          <w:tcPr>
+            <w:tcW w:w="5050" w:type="dxa"/>
+          </w:tcPr>
+          <w:p>
+            <w:pPr>
+              <w:jc w:val="center"/>
+            </w:pPr>
+            <w:r>
+              <w:rPr/>
+              <w:t xml:space="preserve">TAURUS</w:t>
+            </w:r>
+          </w:p>
+        </w:tc>
+      </w:tr>
+      <w:tr>
+        <w:trPr>
+          <w:trHeight w:val="50" w:hRule="atLeast"/>
+          <w:cantSplit w:val="1"/>
+        </w:trPr>
+        <w:tc>
+          <w:tcPr>
+            <w:tcW w:w="2000" w:type="dxa"/>
+            <w:vMerge w:val="continue"/>
+          </w:tcPr>
+          <w:p>
+            <w:pPr/>
+            <w:r>
+              <w:rPr/>
+              <w:t xml:space="preserve"/>
+            </w:r>
+          </w:p>
+        </w:tc>
+        <w:tc>
+          <w:tcPr>
+            <w:tcW w:w="3050" w:type="dxa"/>
+          </w:tcPr>
+          <w:p>
+            <w:pPr>
+              <w:jc w:val="center"/>
+            </w:pPr>
+            <w:r>
+              <w:rPr>
+                <w:b w:val="1"/>
+                <w:bCs w:val="1"/>
+              </w:rPr>
+              <w:t xml:space="preserve">Modelo:</w:t>
+            </w:r>
+          </w:p>
+        </w:tc>
+        <w:tc>
+          <w:tcPr>
+            <w:tcW w:w="5050" w:type="dxa"/>
+          </w:tcPr>
+          <w:p>
+            <w:pPr>
+              <w:jc w:val="center"/>
+            </w:pPr>
+            <w:r>
+              <w:rPr/>
+              <w:t xml:space="preserve">PT 138 MILLENIUM</w:t>
+            </w:r>
+          </w:p>
+        </w:tc>
+      </w:tr>
+      <w:tr>
+        <w:trPr>
+          <w:trHeight w:val="50" w:hRule="atLeast"/>
+          <w:cantSplit w:val="1"/>
+        </w:trPr>
+        <w:tc>
+          <w:tcPr>
+            <w:tcW w:w="2000" w:type="dxa"/>
+            <w:vMerge w:val="continue"/>
+          </w:tcPr>
+          <w:p>
+            <w:pPr/>
+            <w:r>
+              <w:rPr/>
+              <w:t xml:space="preserve"/>
+            </w:r>
+          </w:p>
+        </w:tc>
+        <w:tc>
+          <w:tcPr>
+            <w:tcW w:w="1000" w:type="dxa"/>
+          </w:tcPr>
+          <w:p>
+            <w:pPr>
+              <w:jc w:val="center"/>
+            </w:pPr>
+            <w:r>
+              <w:rPr>
+                <w:b w:val="1"/>
+                <w:bCs w:val="1"/>
+              </w:rPr>
+              <w:t xml:space="preserve">Calibre nominal:</w:t>
+            </w:r>
+          </w:p>
+        </w:tc>
+        <w:tc>
+          <w:tcPr>
+            <w:tcW w:w="5050" w:type="dxa"/>
+          </w:tcPr>
+          <w:p>
+            <w:pPr>
+              <w:jc w:val="center"/>
+            </w:pPr>
+            <w:r>
+              <w:rPr/>
+              <w:t xml:space="preserve">.380 AUTO</w:t>
+            </w:r>
+          </w:p>
+        </w:tc>
+      </w:tr>
+      <w:tr>
+        <w:trPr>
+          <w:trHeight w:val="50" w:hRule="atLeast"/>
+          <w:cantSplit w:val="1"/>
+        </w:trPr>
+        <w:tc>
+          <w:tcPr>
+            <w:tcW w:w="2000" w:type="dxa"/>
+            <w:vMerge w:val="continue"/>
+          </w:tcPr>
+          <w:p>
+            <w:pPr/>
+            <w:r>
+              <w:rPr/>
+              <w:t xml:space="preserve"> </w:t>
+            </w:r>
+          </w:p>
+        </w:tc>
+        <w:tc>
+          <w:tcPr>
+            <w:tcW w:w="2000" w:type="dxa"/>
+          </w:tcPr>
+          <w:p>
+            <w:pPr>
+              <w:jc w:val="center"/>
+            </w:pPr>
+            <w:r>
+              <w:rPr>
+                <w:b w:val="1"/>
+                <w:bCs w:val="1"/>
+              </w:rPr>
+              <w:t xml:space="preserve">Procedência:</w:t>
+            </w:r>
+          </w:p>
+        </w:tc>
+        <w:tc>
+          <w:tcPr>
+            <w:tcW w:w="5050" w:type="dxa"/>
+          </w:tcPr>
+          <w:p>
+            <w:pPr>
+              <w:jc w:val="center"/>
+            </w:pPr>
+            <w:r>
+              <w:rPr/>
+              <w:t xml:space="preserve">BRASILEIRA</w:t>
+            </w:r>
+          </w:p>
+        </w:tc>
+      </w:tr>
+      <w:tr>
+        <w:trPr>
+          <w:trHeight w:val="50" w:hRule="atLeast"/>
+          <w:cantSplit w:val="1"/>
+        </w:trPr>
+        <w:tc>
+          <w:tcPr>
+            <w:tcW w:w="2000" w:type="dxa"/>
+            <w:vMerge w:val="continue"/>
+          </w:tcPr>
+          <w:p>
+            <w:pPr/>
+            <w:r>
+              <w:rPr/>
+              <w:t xml:space="preserve"/>
+            </w:r>
+          </w:p>
+        </w:tc>
+        <w:tc>
+          <w:tcPr>
+            <w:tcW w:w="3050" w:type="dxa"/>
+          </w:tcPr>
+          <w:p>
+            <w:pPr>
+              <w:jc w:val="center"/>
+            </w:pPr>
+            <w:r>
+              <w:rPr>
+                <w:b w:val="1"/>
+                <w:bCs w:val="1"/>
+              </w:rPr>
+              <w:t xml:space="preserve">Número de série:</w:t>
+            </w:r>
+          </w:p>
+        </w:tc>
+        <w:tc>
+          <w:tcPr>
+            <w:tcW w:w="5050" w:type="dxa"/>
+          </w:tcPr>
+          <w:p>
+            <w:pPr>
+              <w:jc w:val="center"/>
+            </w:pPr>
+            <w:r>
+              <w:rPr/>
+              <w:t xml:space="preserve"> NÃO APARENTE</w:t>
+            </w:r>
+          </w:p>
+        </w:tc>
+      </w:tr>
+      <w:tr>
+        <w:trPr>
+          <w:trHeight w:val="50" w:hRule="atLeast"/>
+          <w:cantSplit w:val="1"/>
+        </w:trPr>
+        <w:tc>
+          <w:tcPr>
+            <w:tcW w:w="2000" w:type="dxa"/>
+            <w:vMerge w:val="restart"/>
+          </w:tcPr>
+          <w:p>
+            <w:pPr>
+              <w:jc w:val="center"/>
+            </w:pPr>
+            <w:r>
+              <w:rPr>
+                <w:b w:val="1"/>
+                <w:bCs w:val="1"/>
+              </w:rPr>
+              <w:t xml:space="preserve">Características do funcionamento</w:t>
+            </w:r>
+          </w:p>
+        </w:tc>
+        <w:tc>
+          <w:tcPr>
+            <w:tcW w:w="1000" w:type="dxa"/>
+          </w:tcPr>
+          <w:p>
+            <w:pPr>
+              <w:jc w:val="center"/>
+            </w:pPr>
+            <w:r>
+              <w:rPr>
+                <w:b w:val="1"/>
+                <w:bCs w:val="1"/>
+              </w:rPr>
+              <w:t xml:space="preserve">Quantidade de canos:</w:t>
+            </w:r>
+          </w:p>
+        </w:tc>
+        <w:tc>
+          <w:tcPr>
+            <w:tcW w:w="5050" w:type="dxa"/>
+          </w:tcPr>
+          <w:p>
+            <w:pPr>
+              <w:jc w:val="center"/>
+            </w:pPr>
+            <w:r>
+              <w:rPr/>
+              <w:t xml:space="preserve">UM</w:t>
+            </w:r>
+          </w:p>
+        </w:tc>
+      </w:tr>
+      <w:tr>
+        <w:trPr>
+          <w:trHeight w:val="50" w:hRule="atLeast"/>
+          <w:cantSplit w:val="1"/>
+        </w:trPr>
+        <w:tc>
+          <w:tcPr>
+            <w:tcW w:w="2000" w:type="dxa"/>
+            <w:vMerge w:val="continue"/>
+          </w:tcPr>
+          <w:p>
+            <w:pPr/>
+            <w:r>
+              <w:rPr/>
+              <w:t xml:space="preserve"/>
+            </w:r>
+          </w:p>
+        </w:tc>
+        <w:tc>
+          <w:tcPr>
+            <w:tcW w:w="3050" w:type="dxa"/>
+          </w:tcPr>
+          <w:p>
+            <w:pPr>
+              <w:jc w:val="center"/>
+            </w:pPr>
+            <w:r>
+              <w:rPr>
+                <w:b w:val="1"/>
+                <w:bCs w:val="1"/>
+              </w:rPr>
+              <w:t xml:space="preserve">Regime de tiro:</w:t>
+            </w:r>
+          </w:p>
+        </w:tc>
+        <w:tc>
+          <w:tcPr>
+            <w:tcW w:w="5050" w:type="dxa"/>
+          </w:tcPr>
+          <w:p>
+            <w:pPr>
+              <w:jc w:val="center"/>
+            </w:pPr>
+            <w:r>
+              <w:rPr/>
+              <w:t xml:space="preserve">SEMI-AUTOMÁTICO</w:t>
+            </w:r>
+          </w:p>
+        </w:tc>
+      </w:tr>
+      <w:tr>
+        <w:trPr>
+          <w:trHeight w:val="50" w:hRule="atLeast"/>
+          <w:cantSplit w:val="1"/>
+        </w:trPr>
+        <w:tc>
+          <w:tcPr>
+            <w:tcW w:w="2000" w:type="dxa"/>
+            <w:vMerge w:val="continue"/>
+          </w:tcPr>
+          <w:p>
+            <w:pPr/>
+            <w:r>
+              <w:rPr/>
+              <w:t xml:space="preserve"/>
+            </w:r>
+          </w:p>
+        </w:tc>
+        <w:tc>
+          <w:tcPr>
+            <w:tcW w:w="2000" w:type="dxa"/>
+          </w:tcPr>
+          <w:p>
+            <w:pPr>
+              <w:jc w:val="center"/>
+            </w:pPr>
+            <w:r>
+              <w:rPr>
+                <w:b w:val="1"/>
+                <w:bCs w:val="1"/>
+              </w:rPr>
+              <w:t xml:space="preserve">Comprimento do cano:</w:t>
+            </w:r>
+          </w:p>
+        </w:tc>
+        <w:tc>
+          <w:tcPr>
+            <w:tcW w:w="5050" w:type="dxa"/>
+          </w:tcPr>
+          <w:p>
+            <w:pPr>
+              <w:jc w:val="center"/>
+            </w:pPr>
+            <w:r>
+              <w:rPr/>
+              <w:t xml:space="preserve">8.50 cm</w:t>
+            </w:r>
+          </w:p>
+        </w:tc>
+      </w:tr>
+      <w:tr>
+        <w:trPr>
+          <w:trHeight w:val="50" w:hRule="atLeast"/>
+          <w:cantSplit w:val="1"/>
+        </w:trPr>
+        <w:tc>
+          <w:tcPr>
+            <w:tcW w:w="2000" w:type="dxa"/>
+            <w:vMerge w:val="continue"/>
+          </w:tcPr>
+          <w:p>
+            <w:pPr/>
+            <w:r>
+              <w:rPr/>
+              <w:t xml:space="preserve"/>
+            </w:r>
+          </w:p>
+        </w:tc>
+        <w:tc>
+          <w:tcPr>
+            <w:tcW w:w="1000" w:type="dxa"/>
+          </w:tcPr>
+          <w:p>
+            <w:pPr>
+              <w:jc w:val="center"/>
+            </w:pPr>
+            <w:r>
+              <w:rPr>
+                <w:b w:val="1"/>
+                <w:bCs w:val="1"/>
+              </w:rPr>
+              <w:t xml:space="preserve">Nº de raias:</w:t>
+            </w:r>
+          </w:p>
+        </w:tc>
+        <w:tc>
+          <w:tcPr>
+            <w:tcW w:w="5050" w:type="dxa"/>
+          </w:tcPr>
+          <w:p>
+            <w:pPr>
+              <w:jc w:val="center"/>
+            </w:pPr>
+            <w:r>
+              <w:rPr/>
+              <w:t xml:space="preserve">SEIS</w:t>
+            </w:r>
+          </w:p>
+        </w:tc>
+      </w:tr>
+      <w:tr>
+        <w:trPr>
+          <w:trHeight w:val="50" w:hRule="atLeast"/>
+          <w:cantSplit w:val="1"/>
+        </w:trPr>
+        <w:tc>
+          <w:tcPr>
+            <w:tcW w:w="2000" w:type="dxa"/>
+            <w:vMerge w:val="continue"/>
+          </w:tcPr>
+          <w:p>
+            <w:pPr/>
+            <w:r>
+              <w:rPr/>
+              <w:t xml:space="preserve"/>
+            </w:r>
+          </w:p>
+        </w:tc>
+        <w:tc>
+          <w:tcPr>
+            <w:tcW w:w="1000" w:type="dxa"/>
+          </w:tcPr>
+          <w:p>
+            <w:pPr>
+              <w:jc w:val="center"/>
+            </w:pPr>
+            <w:r>
+              <w:rPr>
+                <w:b w:val="1"/>
+                <w:bCs w:val="1"/>
+              </w:rPr>
+              <w:t xml:space="preserve">Orientação de raias:</w:t>
+            </w:r>
+          </w:p>
+        </w:tc>
+        <w:tc>
+          <w:tcPr>
+            <w:tcW w:w="5050" w:type="dxa"/>
+          </w:tcPr>
+          <w:p>
+            <w:pPr>
+              <w:jc w:val="center"/>
+            </w:pPr>
+            <w:r>
+              <w:rPr/>
+              <w:t xml:space="preserve">DEXTRÓGIRO</w:t>
+            </w:r>
+          </w:p>
+        </w:tc>
+      </w:tr>
+      <w:tr>
+        <w:trPr>
+          <w:trHeight w:val="50" w:hRule="atLeast"/>
+          <w:cantSplit w:val="1"/>
+        </w:trPr>
+        <w:tc>
+          <w:tcPr>
+            <w:tcW w:w="2000" w:type="dxa"/>
+            <w:vMerge w:val="continue"/>
+          </w:tcPr>
+          <w:p>
+            <w:pPr/>
+            <w:r>
+              <w:rPr/>
+              <w:t xml:space="preserve"/>
+            </w:r>
+          </w:p>
+        </w:tc>
+        <w:tc>
+          <w:tcPr>
+            <w:tcW w:w="1000" w:type="dxa"/>
+          </w:tcPr>
+          <w:p>
+            <w:pPr>
+              <w:jc w:val="center"/>
+            </w:pPr>
+            <w:r>
+              <w:rPr>
+                <w:b w:val="1"/>
+                <w:bCs w:val="1"/>
+              </w:rPr>
+              <w:t xml:space="preserve">Sistema de carregamento:</w:t>
+            </w:r>
+          </w:p>
+        </w:tc>
+        <w:tc>
+          <w:tcPr>
+            <w:tcW w:w="5050" w:type="dxa"/>
+          </w:tcPr>
+          <w:p>
+            <w:pPr>
+              <w:jc w:val="center"/>
+            </w:pPr>
+            <w:r>
+              <w:rPr/>
+              <w:t xml:space="preserve">RETROCARGA</w:t>
+            </w:r>
+          </w:p>
+        </w:tc>
+      </w:tr>
+      <w:tr>
+        <w:trPr>
+          <w:trHeight w:val="50" w:hRule="atLeast"/>
+          <w:cantSplit w:val="1"/>
+        </w:trPr>
+        <w:tc>
+          <w:tcPr>
+            <w:tcW w:w="2000" w:type="dxa"/>
+            <w:vMerge w:val="continue"/>
+          </w:tcPr>
+          <w:p>
+            <w:pPr/>
+            <w:r>
+              <w:rPr/>
+              <w:t xml:space="preserve"/>
+            </w:r>
+          </w:p>
+        </w:tc>
+        <w:tc>
+          <w:tcPr>
+            <w:tcW w:w="1000" w:type="dxa"/>
+          </w:tcPr>
+          <w:p>
+            <w:pPr>
+              <w:jc w:val="center"/>
+            </w:pPr>
+            <w:r>
+              <w:rPr>
+                <w:b w:val="1"/>
+                <w:bCs w:val="1"/>
+              </w:rPr>
+              <w:t xml:space="preserve">Capacidade:</w:t>
+            </w:r>
+          </w:p>
+        </w:tc>
+        <w:tc>
+          <w:tcPr>
+            <w:tcW w:w="5050" w:type="dxa"/>
+          </w:tcPr>
+          <w:p>
+            <w:pPr>
+              <w:jc w:val="center"/>
+            </w:pPr>
+            <w:r>
+              <w:rPr/>
+              <w:t xml:space="preserve">QUINZE</w:t>
+            </w:r>
+          </w:p>
+        </w:tc>
+      </w:tr>
+      <w:tr>
+        <w:trPr>
+          <w:trHeight w:val="50" w:hRule="atLeast"/>
+          <w:cantSplit w:val="1"/>
+        </w:trPr>
+        <w:tc>
+          <w:tcPr>
+            <w:tcW w:w="2000" w:type="dxa"/>
+            <w:vMerge w:val="continue"/>
+          </w:tcPr>
+          <w:p>
+            <w:pPr/>
+            <w:r>
+              <w:rPr/>
+              <w:t xml:space="preserve"> </w:t>
+            </w:r>
+          </w:p>
+        </w:tc>
+        <w:tc>
+          <w:tcPr>
+            <w:tcW w:w="2000" w:type="dxa"/>
+          </w:tcPr>
+          <w:p>
+            <w:pPr>
+              <w:jc w:val="center"/>
+            </w:pPr>
+            <w:r>
+              <w:rPr>
+                <w:b w:val="1"/>
+                <w:bCs w:val="1"/>
+              </w:rPr>
+              <w:t xml:space="preserve">Percussão:</w:t>
+            </w:r>
+          </w:p>
+        </w:tc>
+        <w:tc>
+          <w:tcPr>
+            <w:tcW w:w="5050" w:type="dxa"/>
+          </w:tcPr>
+          <w:p>
+            <w:pPr>
+              <w:jc w:val="center"/>
+            </w:pPr>
+            <w:r>
+              <w:rPr/>
+              <w:t xml:space="preserve">MECANISMOS EMBUTIDOS</w:t>
+            </w:r>
+          </w:p>
+        </w:tc>
+      </w:tr>
+      <w:tr>
+        <w:trPr>
+          <w:trHeight w:val="50" w:hRule="atLeast"/>
+          <w:cantSplit w:val="1"/>
+        </w:trPr>
+        <w:tc>
+          <w:tcPr>
+            <w:tcW w:w="2000" w:type="dxa"/>
+            <w:vMerge w:val="continue"/>
+          </w:tcPr>
+          <w:p>
+            <w:pPr/>
+            <w:r>
+              <w:rPr/>
+              <w:t xml:space="preserve"/>
+            </w:r>
+          </w:p>
+        </w:tc>
+        <w:tc>
+          <w:tcPr>
+            <w:tcW w:w="3050" w:type="dxa"/>
+          </w:tcPr>
+          <w:p>
+            <w:pPr>
+              <w:jc w:val="center"/>
+            </w:pPr>
+            <w:r>
+              <w:rPr>
+                <w:b w:val="1"/>
+                <w:bCs w:val="1"/>
+              </w:rPr>
+              <w:t xml:space="preserve">Sistema de disparo:</w:t>
+            </w:r>
+          </w:p>
+        </w:tc>
+        <w:tc>
+          <w:tcPr>
+            <w:tcW w:w="5050" w:type="dxa"/>
+          </w:tcPr>
+          <w:p>
+            <w:pPr>
+              <w:jc w:val="center"/>
+            </w:pPr>
+            <w:r>
+              <w:rPr/>
+              <w:t xml:space="preserve">DUPLA AÇÃO</w:t>
+            </w:r>
+          </w:p>
+        </w:tc>
+      </w:tr>
+      <w:tr>
+        <w:trPr>
+          <w:trHeight w:val="50" w:hRule="atLeast"/>
+          <w:cantSplit w:val="1"/>
+        </w:trPr>
+        <w:tc>
+          <w:tcPr>
+            <w:tcW w:w="2000" w:type="dxa"/>
+            <w:vMerge w:val="restart"/>
+          </w:tcPr>
+          <w:p>
+            <w:pPr>
+              <w:jc w:val="center"/>
+            </w:pPr>
+            <w:r>
+              <w:rPr>
+                <w:b w:val="1"/>
+                <w:bCs w:val="1"/>
+              </w:rPr>
+              <w:t xml:space="preserve">Outras Características</w:t>
+            </w:r>
+          </w:p>
+        </w:tc>
+        <w:tc>
+          <w:tcPr>
+            <w:tcW w:w="3050" w:type="dxa"/>
+          </w:tcPr>
+          <w:p>
+            <w:pPr>
+              <w:jc w:val="center"/>
+            </w:pPr>
+            <w:r>
+              <w:rPr>
+                <w:b w:val="1"/>
+                <w:bCs w:val="1"/>
+              </w:rPr>
+              <w:t xml:space="preserve">Cabo:</w:t>
+            </w:r>
+          </w:p>
+        </w:tc>
+        <w:tc>
+          <w:tcPr>
+            <w:tcW w:w="5050" w:type="dxa"/>
+          </w:tcPr>
+          <w:p>
+            <w:pPr>
+              <w:jc w:val="center"/>
+            </w:pPr>
+            <w:r>
+              <w:rPr/>
+              <w:t xml:space="preserve">MATERIAL SINTÉTICO</w:t>
+            </w:r>
+          </w:p>
+        </w:tc>
+      </w:tr>
+      <w:tr>
+        <w:trPr>
+          <w:trHeight w:val="50" w:hRule="atLeast"/>
+          <w:cantSplit w:val="1"/>
+        </w:trPr>
+        <w:tc>
+          <w:tcPr>
+            <w:tcW w:w="2000" w:type="dxa"/>
+            <w:vMerge w:val="continue"/>
+          </w:tcPr>
+          <w:p>
+            <w:pPr/>
+            <w:r>
+              <w:rPr/>
+              <w:t xml:space="preserve"/>
+            </w:r>
+          </w:p>
+        </w:tc>
+        <w:tc>
+          <w:tcPr>
+            <w:tcW w:w="1000" w:type="dxa"/>
+          </w:tcPr>
+          <w:p>
+            <w:pPr>
+              <w:jc w:val="center"/>
+            </w:pPr>
+            <w:r>
+              <w:rPr>
+                <w:b w:val="1"/>
+                <w:bCs w:val="1"/>
+              </w:rPr>
+              <w:t xml:space="preserve">Acabamento:</w:t>
+            </w:r>
+          </w:p>
+        </w:tc>
+        <w:tc>
+          <w:tcPr>
+            <w:tcW w:w="5050" w:type="dxa"/>
+          </w:tcPr>
+          <w:p>
+            <w:pPr>
+              <w:jc w:val="center"/>
+            </w:pPr>
+            <w:r>
+              <w:rPr/>
+              <w:t xml:space="preserve">DESPROVIDO</w:t>
+            </w:r>
+          </w:p>
+        </w:tc>
+      </w:tr>
+      <w:tr>
+        <w:trPr>
+          <w:trHeight w:val="50" w:hRule="atLeast"/>
+          <w:cantSplit w:val="1"/>
+        </w:trPr>
+        <w:tc>
+          <w:tcPr>
+            <w:tcW w:w="2000" w:type="dxa"/>
+            <w:vMerge w:val="continue"/>
+          </w:tcPr>
+          <w:p>
+            <w:pPr/>
+            <w:r>
+              <w:rPr/>
+              <w:t xml:space="preserve"/>
+            </w:r>
+          </w:p>
+        </w:tc>
+        <w:tc>
+          <w:tcPr>
+            <w:tcW w:w="2000" w:type="dxa"/>
+          </w:tcPr>
+          <w:p>
+            <w:pPr>
+              <w:jc w:val="center"/>
+            </w:pPr>
+            <w:r>
+              <w:rPr>
+                <w:b w:val="1"/>
+                <w:bCs w:val="1"/>
+              </w:rPr>
+              <w:t xml:space="preserve">Medidas:</w:t>
+            </w:r>
+          </w:p>
+        </w:tc>
+        <w:tc>
+          <w:tcPr>
+            <w:tcW w:w="5050" w:type="dxa"/>
+          </w:tcPr>
+          <w:p>
+            <w:pPr>
+              <w:jc w:val="center"/>
+            </w:pPr>
+            <w:r>
+              <w:rPr/>
+              <w:t xml:space="preserve">COMPRIMENTO 15.3 cm ALTURA 13.1 cm</w:t>
+            </w:r>
+          </w:p>
+        </w:tc>
+      </w:tr>
+      <w:tr>
+        <w:trPr>
+          <w:trHeight w:val="50" w:hRule="atLeast"/>
+          <w:cantSplit w:val="1"/>
+        </w:trPr>
+        <w:tc>
+          <w:tcPr>
+            <w:tcW w:w="2000" w:type="dxa"/>
+            <w:vMerge w:val="continue"/>
+          </w:tcPr>
+          <w:p>
+            <w:pPr/>
+            <w:r>
+              <w:rPr/>
+              <w:t xml:space="preserve"/>
+            </w:r>
+          </w:p>
+        </w:tc>
+        <w:tc>
+          <w:tcPr>
+            <w:tcW w:w="3050" w:type="dxa"/>
+          </w:tcPr>
+          <w:p>
+            <w:pPr>
+              <w:jc w:val="center"/>
+            </w:pPr>
+            <w:r>
+              <w:rPr>
+                <w:b w:val="1"/>
+                <w:bCs w:val="1"/>
+              </w:rPr>
+              <w:t xml:space="preserve">Estado de conservação:</w:t>
+            </w:r>
+          </w:p>
+        </w:tc>
+        <w:tc>
+          <w:tcPr>
+            <w:tcW w:w="5050" w:type="dxa"/>
+          </w:tcPr>
+          <w:p>
+            <w:pPr>
+              <w:jc w:val="center"/>
+            </w:pPr>
+            <w:r>
+              <w:rPr/>
+              <w:t xml:space="preserve">BOM</w:t>
+            </w:r>
+          </w:p>
+        </w:tc>
+      </w:tr>
+    </w:tbl>
+    <w:p/>
+    <w:p>
+      <w:pPr/>
+      <w:r>
+        <w:rPr>
+          <w:rFonts w:ascii="Arial" w:hAnsi="Arial" w:eastAsia="Arial" w:cs="Arial"/>
+          <w:sz w:val="24"/>
+          <w:szCs w:val="24"/>
+          <w:b w:val="1"/>
+          <w:bCs w:val="1"/>
+        </w:rPr>
+        <w:t xml:space="preserve">b) Funcionamento e Eficiência:</w:t>
+      </w:r>
+    </w:p>
+    <w:p/>
+    <w:p>
+      <w:pPr>
+        <w:pStyle w:val="justify"/>
+      </w:pPr>
+      <w:r>
+        <w:rPr>
+          <w:rFonts w:ascii="Arial" w:hAnsi="Arial" w:eastAsia="Arial" w:cs="Arial"/>
+          <w:sz w:val="24"/>
+          <w:szCs w:val="24"/>
+          <w:b w:val="0"/>
+          <w:bCs w:val="0"/>
+        </w:rPr>
+        <w:t xml:space="preserve">Buscando atestar tais atributos da arma, o Perito(a) submeteu-a ao teste de tiro, usando as munições de correspondente calibre encaminhadas para o exame e efetuando disparos em dupla ação. Foram observados os funcionamentos normais dos seus componentes, os quais deflagraram as respectivas cargas de projeção ao serem as espoletas percutidas por uma só vez. Os remanescentes da munição foram devidamente descartados. Nestas condições, verificou-se estar a</w:t>
+      </w:r>
+      <w:r>
+        <w:rPr>
+          <w:rFonts w:ascii="Arial" w:hAnsi="Arial" w:eastAsia="Arial" w:cs="Arial"/>
+          <w:sz w:val="24"/>
+          <w:szCs w:val="24"/>
+          <w:b w:val="1"/>
+          <w:bCs w:val="1"/>
+          <w:u w:val="single"/>
+        </w:rPr>
+        <w:t xml:space="preserve"> arma eficiente para a realização de tiros.</w:t>
+      </w:r>
+    </w:p>
+    <w:p/>
+    <w:p/>
+    <w:tbl>
+      <w:tblGrid>
+        <w:gridCol/>
+      </w:tblGrid>
+      <w:tblPr>
+        <w:tblStyle w:val="tabela2img"/>
+      </w:tblPr>
+      <w:tr>
+        <w:trPr>
+          <w:trHeight w:val="10" w:hRule="atLeast"/>
+          <w:tblHeader w:val="1"/>
+        </w:trPr>
+        <w:tc>
+          <w:tcPr>
+            <w:shd w:val="clear" w:fill="d3d3d3"/>
+          </w:tcPr>
+          <w:p>
+            <w:pPr>
+              <w:jc w:val="center"/>
+            </w:pPr>
+            <w:r>
+              <w:rPr>
+                <w:b w:val="1"/>
+                <w:bCs w:val="1"/>
+              </w:rPr>
+              <w:t xml:space="preserve">Tabela 5 -Tomadas fotográficas- Pistola</w:t>
+            </w:r>
+          </w:p>
+        </w:tc>
+      </w:tr>
+      <w:tr>
+        <w:trPr>
+          <w:trHeight w:val="10" w:hRule="atLeast"/>
+          <w:cantSplit w:val="1"/>
+        </w:trPr>
+        <w:tc>
+          <w:tcPr/>
+          <w:p>
+            <w:pPr>
+              <w:jc w:val="center"/>
+            </w:pPr>
+            <w:r>
+              <w:pict>
+                <v:shape type="#_x0000_t75" style="width:250pt; height:125pt; margin-left:0pt; margin-top:0pt; mso-position-horizontal:left; mso-position-vertical:top; mso-position-horizontal-relative:char; mso-position-vertical-relative:line;">
+                  <w10:wrap type="inline"/>
+                  <v:imagedata r:id="rId8" o:title=""/>
+                </v:shape>
+              </w:pict>
+            </w:r>
+          </w:p>
+          <w:p>
+            <w:pPr>
+              <w:jc w:val="center"/>
+            </w:pPr>
+            <w:r>
+              <w:rPr>
+                <w:b w:val="1"/>
+                <w:bCs w:val="1"/>
+              </w:rPr>
+              <w:t xml:space="preserve">Vista lateral direita</w:t>
+            </w:r>
+          </w:p>
+        </w:tc>
+      </w:tr>
+    </w:tbl>
+    <w:p/>
+    <w:p/>
+    <w:p>
+      <w:pPr>
+        <w:pStyle w:val="justify"/>
+      </w:pPr>
+      <w:r>
+        <w:rPr>
+          <w:rFonts w:ascii="Arial" w:hAnsi="Arial" w:eastAsia="Arial" w:cs="Arial"/>
+          <w:sz w:val="24"/>
+          <w:szCs w:val="24"/>
+          <w:b w:val="1"/>
+          <w:bCs w:val="1"/>
+        </w:rPr>
+        <w:t xml:space="preserve">3. 1. 2 DA ARMA AF-B - BOITO  – LACRE DE ENTRADA 1111</w:t>
+      </w:r>
+    </w:p>
+    <w:p/>
+    <w:p>
+      <w:pPr/>
+      <w:r>
+        <w:rPr>
+          <w:rFonts w:ascii="Arial" w:hAnsi="Arial" w:eastAsia="Arial" w:cs="Arial"/>
+          <w:sz w:val="24"/>
+          <w:szCs w:val="24"/>
+          <w:b w:val="1"/>
+          <w:bCs w:val="1"/>
+        </w:rPr>
+        <w:t xml:space="preserve">a) Descrição da arma:</w:t>
+      </w:r>
+    </w:p>
+    <w:tbl>
+      <w:tblGrid>
+        <w:gridCol w:w="2000" w:type="dxa"/>
+        <w:gridCol w:w="2000" w:type="dxa"/>
+        <w:gridCol w:w="5050" w:type="dxa"/>
+      </w:tblGrid>
+      <w:tblPr>
+        <w:tblStyle w:val="tabelaArmas"/>
+      </w:tblPr>
+      <w:tr>
+        <w:trPr>
+          <w:trHeight w:val="50" w:hRule="atLeast"/>
+          <w:tblHeader w:val="1"/>
+        </w:trPr>
+        <w:tc>
+          <w:tcPr>
+            <w:tcW w:w="5050" w:type="dxa"/>
+            <w:shd w:val="clear" w:fill="d3d3d3"/>
+          </w:tcPr>
+          <w:p>
+            <w:pPr>
+              <w:jc w:val="center"/>
+            </w:pPr>
+            <w:r>
+              <w:rPr>
+                <w:b w:val="1"/>
+                <w:bCs w:val="1"/>
+              </w:rPr>
+              <w:t xml:space="preserve">TABELA 6 – Descrição da Espingarda</w:t>
+            </w:r>
+          </w:p>
+        </w:tc>
+      </w:tr>
+      <w:tr>
+        <w:trPr>
+          <w:trHeight w:val="50" w:hRule="atLeast"/>
+          <w:cantSplit w:val="1"/>
+        </w:trPr>
+        <w:tc>
+          <w:tcPr>
+            <w:tcW w:w="2000" w:type="dxa"/>
+            <w:vMerge w:val="restart"/>
+          </w:tcPr>
+          <w:p>
+            <w:pPr>
+              <w:jc w:val="center"/>
+            </w:pPr>
+            <w:r>
+              <w:rPr>
+                <w:b w:val="1"/>
+                <w:bCs w:val="1"/>
+              </w:rPr>
+              <w:t xml:space="preserve">Características Identificadoras</w:t>
+            </w:r>
+          </w:p>
+        </w:tc>
+        <w:tc>
+          <w:tcPr>
+            <w:tcW w:w="2000" w:type="dxa"/>
+          </w:tcPr>
+          <w:p>
+            <w:pPr>
+              <w:jc w:val="center"/>
+            </w:pPr>
+            <w:r>
+              <w:rPr>
+                <w:b w:val="1"/>
+                <w:bCs w:val="1"/>
+              </w:rPr>
+              <w:t xml:space="preserve">Marca:</w:t>
+            </w:r>
+          </w:p>
+        </w:tc>
+        <w:tc>
+          <w:tcPr>
+            <w:tcW w:w="5050" w:type="dxa"/>
+          </w:tcPr>
+          <w:p>
+            <w:pPr>
+              <w:jc w:val="center"/>
+            </w:pPr>
+            <w:r>
+              <w:rPr/>
+              <w:t xml:space="preserve">BOITO</w:t>
+            </w:r>
+          </w:p>
+        </w:tc>
+      </w:tr>
+      <w:tr>
+        <w:trPr>
+          <w:trHeight w:val="50" w:hRule="atLeast"/>
+          <w:cantSplit w:val="1"/>
+        </w:trPr>
+        <w:tc>
+          <w:tcPr>
+            <w:tcW w:w="2000" w:type="dxa"/>
+            <w:vMerge w:val="continue"/>
+          </w:tcPr>
+          <w:p>
+            <w:pPr/>
+            <w:r>
+              <w:rPr/>
+              <w:t xml:space="preserve"/>
+            </w:r>
+          </w:p>
+        </w:tc>
+        <w:tc>
+          <w:tcPr>
+            <w:tcW w:w="1000" w:type="dxa"/>
+          </w:tcPr>
+          <w:p>
+            <w:pPr>
+              <w:jc w:val="center"/>
+            </w:pPr>
+            <w:r>
+              <w:rPr>
+                <w:b w:val="1"/>
+                <w:bCs w:val="1"/>
+              </w:rPr>
+              <w:t xml:space="preserve">Calibre nominal:</w:t>
+            </w:r>
+          </w:p>
+        </w:tc>
+        <w:tc>
+          <w:tcPr>
+            <w:tcW w:w="5050" w:type="dxa"/>
+          </w:tcPr>
+          <w:p>
+            <w:pPr>
+              <w:jc w:val="center"/>
+            </w:pPr>
+            <w:r>
+              <w:rPr/>
+              <w:t xml:space="preserve">12GA</w:t>
+            </w:r>
+          </w:p>
+        </w:tc>
+      </w:tr>
+      <w:tr>
+        <w:trPr>
+          <w:trHeight w:val="50" w:hRule="atLeast"/>
+          <w:cantSplit w:val="1"/>
+        </w:trPr>
+        <w:tc>
+          <w:tcPr>
+            <w:tcW w:w="2000" w:type="dxa"/>
+            <w:vMerge w:val="continue"/>
+          </w:tcPr>
+          <w:p>
+            <w:pPr/>
+            <w:r>
+              <w:rPr/>
+              <w:t xml:space="preserve"> </w:t>
+            </w:r>
+          </w:p>
+        </w:tc>
+        <w:tc>
+          <w:tcPr>
+            <w:tcW w:w="2000" w:type="dxa"/>
+          </w:tcPr>
+          <w:p>
+            <w:pPr>
+              <w:jc w:val="center"/>
+            </w:pPr>
+            <w:r>
+              <w:rPr>
+                <w:b w:val="1"/>
+                <w:bCs w:val="1"/>
+              </w:rPr>
+              <w:t xml:space="preserve">Procedência:</w:t>
+            </w:r>
+          </w:p>
+        </w:tc>
+        <w:tc>
+          <w:tcPr>
+            <w:tcW w:w="5050" w:type="dxa"/>
+          </w:tcPr>
+          <w:p>
+            <w:pPr>
+              <w:jc w:val="center"/>
+            </w:pPr>
+            <w:r>
+              <w:rPr/>
+              <w:t xml:space="preserve">BRASILEIRA</w:t>
+            </w:r>
+          </w:p>
+        </w:tc>
+      </w:tr>
+      <w:tr>
+        <w:trPr>
+          <w:trHeight w:val="50" w:hRule="atLeast"/>
+          <w:cantSplit w:val="1"/>
+        </w:trPr>
+        <w:tc>
+          <w:tcPr>
+            <w:tcW w:w="2000" w:type="dxa"/>
+            <w:vMerge w:val="continue"/>
+          </w:tcPr>
+          <w:p>
+            <w:pPr/>
+            <w:r>
+              <w:rPr/>
+              <w:t xml:space="preserve"/>
+            </w:r>
+          </w:p>
+        </w:tc>
+        <w:tc>
+          <w:tcPr>
+            <w:tcW w:w="3050" w:type="dxa"/>
+          </w:tcPr>
+          <w:p>
+            <w:pPr>
+              <w:jc w:val="center"/>
+            </w:pPr>
+            <w:r>
+              <w:rPr>
+                <w:b w:val="1"/>
+                <w:bCs w:val="1"/>
+              </w:rPr>
+              <w:t xml:space="preserve">Número de série:</w:t>
+            </w:r>
+          </w:p>
+        </w:tc>
+        <w:tc>
+          <w:tcPr>
+            <w:tcW w:w="5050" w:type="dxa"/>
+          </w:tcPr>
+          <w:p>
+            <w:pPr>
+              <w:jc w:val="center"/>
+            </w:pPr>
+            <w:r>
+              <w:rPr/>
+              <w:t xml:space="preserve"> NÃO APARENTE</w:t>
+            </w:r>
+          </w:p>
+        </w:tc>
+      </w:tr>
+      <w:tr>
+        <w:trPr>
+          <w:trHeight w:val="50" w:hRule="atLeast"/>
+          <w:cantSplit w:val="1"/>
+        </w:trPr>
+        <w:tc>
+          <w:tcPr>
+            <w:tcW w:w="2000" w:type="dxa"/>
+            <w:vMerge w:val="restart"/>
+          </w:tcPr>
+          <w:p>
+            <w:pPr>
+              <w:jc w:val="center"/>
+            </w:pPr>
+            <w:r>
+              <w:rPr>
+                <w:b w:val="1"/>
+                <w:bCs w:val="1"/>
+              </w:rPr>
+              <w:t xml:space="preserve">Características do funcionamento</w:t>
+            </w:r>
+          </w:p>
+        </w:tc>
+        <w:tc>
+          <w:tcPr>
+            <w:tcW w:w="1000" w:type="dxa"/>
+          </w:tcPr>
+          <w:p>
+            <w:pPr>
+              <w:jc w:val="center"/>
+            </w:pPr>
+            <w:r>
+              <w:rPr>
+                <w:b w:val="1"/>
+                <w:bCs w:val="1"/>
+              </w:rPr>
+              <w:t xml:space="preserve">Quantidade de canos:</w:t>
+            </w:r>
+          </w:p>
+        </w:tc>
+        <w:tc>
+          <w:tcPr>
+            <w:tcW w:w="5050" w:type="dxa"/>
+          </w:tcPr>
+          <w:p>
+            <w:pPr>
+              <w:jc w:val="center"/>
+            </w:pPr>
+            <w:r>
+              <w:rPr/>
+              <w:t xml:space="preserve">UM</w:t>
+            </w:r>
+          </w:p>
+        </w:tc>
+      </w:tr>
+      <w:tr>
+        <w:trPr>
+          <w:trHeight w:val="50" w:hRule="atLeast"/>
+          <w:cantSplit w:val="1"/>
+        </w:trPr>
+        <w:tc>
+          <w:tcPr>
+            <w:tcW w:w="2000" w:type="dxa"/>
+            <w:vMerge w:val="continue"/>
+          </w:tcPr>
+          <w:p>
+            <w:pPr/>
+            <w:r>
+              <w:rPr/>
+              <w:t xml:space="preserve"/>
+            </w:r>
+          </w:p>
+        </w:tc>
+        <w:tc>
+          <w:tcPr>
+            <w:tcW w:w="3050" w:type="dxa"/>
+          </w:tcPr>
+          <w:p>
+            <w:pPr>
+              <w:jc w:val="center"/>
+            </w:pPr>
+            <w:r>
+              <w:rPr>
+                <w:b w:val="1"/>
+                <w:bCs w:val="1"/>
+              </w:rPr>
+              <w:t xml:space="preserve">Regime de tiro:</w:t>
+            </w:r>
+          </w:p>
+        </w:tc>
+        <w:tc>
+          <w:tcPr>
+            <w:tcW w:w="5050" w:type="dxa"/>
+          </w:tcPr>
+          <w:p>
+            <w:pPr>
+              <w:jc w:val="center"/>
+            </w:pPr>
+            <w:r>
+              <w:rPr/>
+              <w:t xml:space="preserve">REPETIÇÃO</w:t>
+            </w:r>
+          </w:p>
+        </w:tc>
+      </w:tr>
+      <w:tr>
+        <w:trPr>
+          <w:trHeight w:val="50" w:hRule="atLeast"/>
+          <w:cantSplit w:val="1"/>
+        </w:trPr>
+        <w:tc>
+          <w:tcPr>
+            <w:tcW w:w="2000" w:type="dxa"/>
+            <w:vMerge w:val="continue"/>
+          </w:tcPr>
+          <w:p>
+            <w:pPr/>
+            <w:r>
+              <w:rPr/>
+              <w:t xml:space="preserve"/>
+            </w:r>
+          </w:p>
+        </w:tc>
+        <w:tc>
+          <w:tcPr>
+            <w:tcW w:w="2000" w:type="dxa"/>
+          </w:tcPr>
+          <w:p>
+            <w:pPr>
+              <w:jc w:val="center"/>
+            </w:pPr>
+            <w:r>
+              <w:rPr>
+                <w:b w:val="1"/>
+                <w:bCs w:val="1"/>
+              </w:rPr>
+              <w:t xml:space="preserve">Comprimento do cano:</w:t>
+            </w:r>
+          </w:p>
+        </w:tc>
+        <w:tc>
+          <w:tcPr>
+            <w:tcW w:w="5050" w:type="dxa"/>
+          </w:tcPr>
+          <w:p>
+            <w:pPr>
+              <w:jc w:val="center"/>
+            </w:pPr>
+            <w:r>
+              <w:rPr/>
+              <w:t xml:space="preserve">10 cm</w:t>
+            </w:r>
+          </w:p>
+        </w:tc>
+      </w:tr>
+      <w:tr>
+        <w:trPr>
+          <w:trHeight w:val="50" w:hRule="atLeast"/>
+          <w:cantSplit w:val="1"/>
+        </w:trPr>
+        <w:tc>
+          <w:tcPr>
+            <w:tcW w:w="2000" w:type="dxa"/>
+            <w:vMerge w:val="continue"/>
+          </w:tcPr>
+          <w:p>
+            <w:pPr/>
+            <w:r>
+              <w:rPr/>
+              <w:t xml:space="preserve"/>
+            </w:r>
+          </w:p>
+        </w:tc>
+        <w:tc>
+          <w:tcPr>
+            <w:tcW w:w="1000" w:type="dxa"/>
+          </w:tcPr>
+          <w:p>
+            <w:pPr>
+              <w:jc w:val="center"/>
+            </w:pPr>
+            <w:r>
+              <w:rPr>
+                <w:b w:val="1"/>
+                <w:bCs w:val="1"/>
+              </w:rPr>
+              <w:t xml:space="preserve">Sistema de carregamento:</w:t>
+            </w:r>
+          </w:p>
+        </w:tc>
+        <w:tc>
+          <w:tcPr>
+            <w:tcW w:w="5050" w:type="dxa"/>
+          </w:tcPr>
+          <w:p>
+            <w:pPr>
+              <w:jc w:val="center"/>
+            </w:pPr>
+            <w:r>
+              <w:rPr/>
+              <w:t xml:space="preserve">RETROCARGA</w:t>
+            </w:r>
+          </w:p>
+        </w:tc>
+      </w:tr>
+      <w:tr>
+        <w:trPr>
+          <w:trHeight w:val="50" w:hRule="atLeast"/>
+          <w:cantSplit w:val="1"/>
+        </w:trPr>
+        <w:tc>
+          <w:tcPr>
+            <w:tcW w:w="2000" w:type="dxa"/>
+            <w:vMerge w:val="continue"/>
+          </w:tcPr>
+          <w:p>
+            <w:pPr/>
+            <w:r>
+              <w:rPr/>
+              <w:t xml:space="preserve"/>
+            </w:r>
+          </w:p>
+        </w:tc>
+        <w:tc>
+          <w:tcPr>
+            <w:tcW w:w="1000" w:type="dxa"/>
+          </w:tcPr>
+          <w:p>
+            <w:pPr>
+              <w:jc w:val="center"/>
+            </w:pPr>
+            <w:r>
+              <w:rPr>
+                <w:b w:val="1"/>
+                <w:bCs w:val="1"/>
+              </w:rPr>
+              <w:t xml:space="preserve">Capacidade:</w:t>
+            </w:r>
+          </w:p>
+        </w:tc>
+        <w:tc>
+          <w:tcPr>
+            <w:tcW w:w="5050" w:type="dxa"/>
+          </w:tcPr>
+          <w:p>
+            <w:pPr>
+              <w:jc w:val="center"/>
+            </w:pPr>
+            <w:r>
+              <w:rPr/>
+              <w:t xml:space="preserve">DEZ</w:t>
+            </w:r>
+          </w:p>
+        </w:tc>
+      </w:tr>
+      <w:tr>
+        <w:trPr>
+          <w:trHeight w:val="50" w:hRule="atLeast"/>
+          <w:cantSplit w:val="1"/>
+        </w:trPr>
+        <w:tc>
+          <w:tcPr>
+            <w:tcW w:w="2000" w:type="dxa"/>
+            <w:vMerge w:val="continue"/>
+          </w:tcPr>
+          <w:p>
+            <w:pPr/>
+            <w:r>
+              <w:rPr/>
+              <w:t xml:space="preserve"> </w:t>
+            </w:r>
+          </w:p>
+        </w:tc>
+        <w:tc>
+          <w:tcPr>
+            <w:tcW w:w="2000" w:type="dxa"/>
+          </w:tcPr>
+          <w:p>
+            <w:pPr>
+              <w:jc w:val="center"/>
+            </w:pPr>
+            <w:r>
+              <w:rPr>
+                <w:b w:val="1"/>
+                <w:bCs w:val="1"/>
+              </w:rPr>
+              <w:t xml:space="preserve">Percussão:</w:t>
+            </w:r>
+          </w:p>
+        </w:tc>
+        <w:tc>
+          <w:tcPr>
+            <w:tcW w:w="5050" w:type="dxa"/>
+          </w:tcPr>
+          <w:p>
+            <w:pPr>
+              <w:jc w:val="center"/>
+            </w:pPr>
+            <w:r>
+              <w:rPr/>
+              <w:t xml:space="preserve">INDIRETA COM CÃO OCULTO</w:t>
+            </w:r>
+          </w:p>
+        </w:tc>
+      </w:tr>
+      <w:tr>
+        <w:trPr>
+          <w:trHeight w:val="50" w:hRule="atLeast"/>
+          <w:cantSplit w:val="1"/>
+        </w:trPr>
+        <w:tc>
+          <w:tcPr>
+            <w:tcW w:w="2000" w:type="dxa"/>
+            <w:vMerge w:val="continue"/>
+          </w:tcPr>
+          <w:p>
+            <w:pPr/>
+            <w:r>
+              <w:rPr/>
+              <w:t xml:space="preserve"/>
+            </w:r>
+          </w:p>
+        </w:tc>
+        <w:tc>
+          <w:tcPr>
+            <w:tcW w:w="3050" w:type="dxa"/>
+          </w:tcPr>
+          <w:p>
+            <w:pPr>
+              <w:jc w:val="center"/>
+            </w:pPr>
+            <w:r>
+              <w:rPr>
+                <w:b w:val="1"/>
+                <w:bCs w:val="1"/>
+              </w:rPr>
+              <w:t xml:space="preserve">Sistema de disparo:</w:t>
+            </w:r>
+          </w:p>
+        </w:tc>
+        <w:tc>
+          <w:tcPr>
+            <w:tcW w:w="5050" w:type="dxa"/>
+          </w:tcPr>
+          <w:p>
+            <w:pPr>
+              <w:jc w:val="center"/>
+            </w:pPr>
+            <w:r>
+              <w:rPr/>
+              <w:t xml:space="preserve">AÇÃO SIMPLES</w:t>
+            </w:r>
+          </w:p>
+        </w:tc>
+      </w:tr>
+      <w:tr>
+        <w:trPr>
+          <w:trHeight w:val="50" w:hRule="atLeast"/>
+          <w:cantSplit w:val="1"/>
+        </w:trPr>
+        <w:tc>
+          <w:tcPr>
+            <w:tcW w:w="2000" w:type="dxa"/>
+            <w:vMerge w:val="restart"/>
+          </w:tcPr>
+          <w:p>
+            <w:pPr>
+              <w:jc w:val="center"/>
+            </w:pPr>
+            <w:r>
+              <w:rPr>
+                <w:b w:val="1"/>
+                <w:bCs w:val="1"/>
+              </w:rPr>
+              <w:t xml:space="preserve">Outras Características</w:t>
+            </w:r>
+          </w:p>
+        </w:tc>
+        <w:tc>
+          <w:tcPr>
+            <w:tcW w:w="3050" w:type="dxa"/>
+          </w:tcPr>
+          <w:p>
+            <w:pPr>
+              <w:jc w:val="center"/>
+            </w:pPr>
+            <w:r>
+              <w:rPr>
+                <w:b w:val="1"/>
+                <w:bCs w:val="1"/>
+              </w:rPr>
+              <w:t xml:space="preserve">Cabo:</w:t>
+            </w:r>
+          </w:p>
+        </w:tc>
+        <w:tc>
+          <w:tcPr>
+            <w:tcW w:w="5050" w:type="dxa"/>
+          </w:tcPr>
+          <w:p>
+            <w:pPr>
+              <w:jc w:val="center"/>
+            </w:pPr>
+            <w:r>
+              <w:rPr/>
+              <w:t xml:space="preserve">MATERIAL SINTÉTICO</w:t>
+            </w:r>
+          </w:p>
+        </w:tc>
+      </w:tr>
+      <w:tr>
+        <w:trPr>
+          <w:trHeight w:val="50" w:hRule="atLeast"/>
+          <w:cantSplit w:val="1"/>
+        </w:trPr>
+        <w:tc>
+          <w:tcPr>
+            <w:tcW w:w="2000" w:type="dxa"/>
+            <w:vMerge w:val="continue"/>
+          </w:tcPr>
+          <w:p>
+            <w:pPr/>
+            <w:r>
+              <w:rPr/>
+              <w:t xml:space="preserve"/>
+            </w:r>
+          </w:p>
+        </w:tc>
+        <w:tc>
+          <w:tcPr>
+            <w:tcW w:w="1000" w:type="dxa"/>
+          </w:tcPr>
+          <w:p>
+            <w:pPr>
+              <w:jc w:val="center"/>
+            </w:pPr>
+            <w:r>
+              <w:rPr>
+                <w:b w:val="1"/>
+                <w:bCs w:val="1"/>
+              </w:rPr>
+              <w:t xml:space="preserve">Telha:</w:t>
+            </w:r>
+          </w:p>
+        </w:tc>
+        <w:tc>
+          <w:tcPr>
+            <w:tcW w:w="5050" w:type="dxa"/>
+          </w:tcPr>
+          <w:p>
+            <w:pPr>
+              <w:jc w:val="center"/>
+            </w:pPr>
+            <w:r>
+              <w:rPr/>
+              <w:t xml:space="preserve">MADEIRA</w:t>
+            </w:r>
+          </w:p>
+        </w:tc>
+      </w:tr>
+      <w:tr>
+        <w:trPr>
+          <w:trHeight w:val="50" w:hRule="atLeast"/>
+          <w:cantSplit w:val="1"/>
+        </w:trPr>
+        <w:tc>
+          <w:tcPr>
+            <w:tcW w:w="2000" w:type="dxa"/>
+            <w:vMerge w:val="continue"/>
+          </w:tcPr>
+          <w:p>
+            <w:pPr/>
+            <w:r>
+              <w:rPr/>
+              <w:t xml:space="preserve"/>
+            </w:r>
+          </w:p>
+        </w:tc>
+        <w:tc>
+          <w:tcPr>
+            <w:tcW w:w="1000" w:type="dxa"/>
+          </w:tcPr>
+          <w:p>
+            <w:pPr>
+              <w:jc w:val="center"/>
+            </w:pPr>
+            <w:r>
+              <w:rPr>
+                <w:b w:val="1"/>
+                <w:bCs w:val="1"/>
+              </w:rPr>
+              <w:t xml:space="preserve">Acabamento:</w:t>
+            </w:r>
+          </w:p>
+        </w:tc>
+        <w:tc>
+          <w:tcPr>
+            <w:tcW w:w="5050" w:type="dxa"/>
+          </w:tcPr>
+          <w:p>
+            <w:pPr>
+              <w:jc w:val="center"/>
+            </w:pPr>
+            <w:r>
+              <w:rPr/>
+              <w:t xml:space="preserve">DESPROVIDO</w:t>
+            </w:r>
+          </w:p>
+        </w:tc>
+      </w:tr>
+      <w:tr>
+        <w:trPr>
+          <w:trHeight w:val="50" w:hRule="atLeast"/>
+          <w:cantSplit w:val="1"/>
+        </w:trPr>
+        <w:tc>
+          <w:tcPr>
+            <w:tcW w:w="2000" w:type="dxa"/>
+            <w:vMerge w:val="continue"/>
+          </w:tcPr>
+          <w:p>
+            <w:pPr/>
+            <w:r>
+              <w:rPr/>
+              <w:t xml:space="preserve"/>
+            </w:r>
+          </w:p>
+        </w:tc>
+        <w:tc>
+          <w:tcPr>
+            <w:tcW w:w="2000" w:type="dxa"/>
+          </w:tcPr>
+          <w:p>
+            <w:pPr>
+              <w:jc w:val="center"/>
+            </w:pPr>
+            <w:r>
+              <w:rPr>
+                <w:b w:val="1"/>
+                <w:bCs w:val="1"/>
+              </w:rPr>
+              <w:t xml:space="preserve">Medidas:</w:t>
+            </w:r>
+          </w:p>
+        </w:tc>
+        <w:tc>
+          <w:tcPr>
+            <w:tcW w:w="5050" w:type="dxa"/>
+          </w:tcPr>
+          <w:p>
+            <w:pPr>
+              <w:jc w:val="center"/>
+            </w:pPr>
+            <w:r>
+              <w:rPr/>
+              <w:t xml:space="preserve">COMPRIMENTO 10 cm   </w:t>
+            </w:r>
+          </w:p>
+        </w:tc>
+      </w:tr>
+      <w:tr>
+        <w:trPr>
+          <w:trHeight w:val="50" w:hRule="atLeast"/>
+          <w:cantSplit w:val="1"/>
+        </w:trPr>
+        <w:tc>
+          <w:tcPr>
+            <w:tcW w:w="2000" w:type="dxa"/>
+            <w:vMerge w:val="continue"/>
+          </w:tcPr>
+          <w:p>
+            <w:pPr/>
+            <w:r>
+              <w:rPr/>
+              <w:t xml:space="preserve"/>
+            </w:r>
+          </w:p>
+        </w:tc>
+        <w:tc>
+          <w:tcPr>
+            <w:tcW w:w="3050" w:type="dxa"/>
+          </w:tcPr>
+          <w:p>
+            <w:pPr>
+              <w:jc w:val="center"/>
+            </w:pPr>
+            <w:r>
+              <w:rPr>
+                <w:b w:val="1"/>
+                <w:bCs w:val="1"/>
+              </w:rPr>
+              <w:t xml:space="preserve">Estado de conservação:</w:t>
+            </w:r>
+          </w:p>
+        </w:tc>
+        <w:tc>
+          <w:tcPr>
+            <w:tcW w:w="5050" w:type="dxa"/>
+          </w:tcPr>
+          <w:p>
+            <w:pPr>
+              <w:jc w:val="center"/>
+            </w:pPr>
+            <w:r>
+              <w:rPr/>
+              <w:t xml:space="preserve">REGULAR</w:t>
+            </w:r>
+          </w:p>
+        </w:tc>
+      </w:tr>
+    </w:tbl>
+    <w:p/>
+    <w:p>
+      <w:pPr/>
+      <w:r>
+        <w:rPr>
+          <w:rFonts w:ascii="Arial" w:hAnsi="Arial" w:eastAsia="Arial" w:cs="Arial"/>
+          <w:sz w:val="24"/>
+          <w:szCs w:val="24"/>
+          <w:b w:val="1"/>
+          <w:bCs w:val="1"/>
+        </w:rPr>
+        <w:t xml:space="preserve">b) Funcionamento e Eficiência:</w:t>
+      </w:r>
+    </w:p>
+    <w:p/>
+    <w:p>
+      <w:pPr>
+        <w:pStyle w:val="justify"/>
+      </w:pPr>
+      <w:r>
+        <w:rPr>
+          <w:rFonts w:ascii="Arial" w:hAnsi="Arial" w:eastAsia="Arial" w:cs="Arial"/>
+          <w:sz w:val="24"/>
+          <w:szCs w:val="24"/>
+          <w:b w:val="0"/>
+          <w:bCs w:val="0"/>
+        </w:rPr>
+        <w:t xml:space="preserve">Buscando atestar tais atributos da arma, o Perito(a) submeteu-a ao teste de tiro, usando as munições de correspondente calibre encaminhadas para o exame e efetuando disparos em ação simples. Foram observados os funcionamentos normais dos seus componentes, os quais deflagraram as respectivas cargas de projeção ao serem as espoletas percutidas por uma só vez. Os remanescentes da munição foram devidamente descartados. Nestas condições, verificou-se estar a</w:t>
+      </w:r>
+      <w:r>
+        <w:rPr>
+          <w:rFonts w:ascii="Arial" w:hAnsi="Arial" w:eastAsia="Arial" w:cs="Arial"/>
+          <w:sz w:val="24"/>
+          <w:szCs w:val="24"/>
+          <w:b w:val="1"/>
+          <w:bCs w:val="1"/>
+          <w:u w:val="single"/>
+        </w:rPr>
+        <w:t xml:space="preserve"> arma eficiente para a realização de tiros.</w:t>
+      </w:r>
+    </w:p>
+    <w:p/>
+    <w:p/>
+    <w:tbl>
+      <w:tblGrid>
+        <w:gridCol/>
+        <w:gridCol/>
+      </w:tblGrid>
+      <w:tblPr>
+        <w:tblStyle w:val="tabela2img"/>
+      </w:tblPr>
+      <w:tr>
+        <w:trPr>
+          <w:trHeight w:val="10" w:hRule="atLeast"/>
+          <w:tblHeader w:val="1"/>
+        </w:trPr>
+        <w:tc>
+          <w:tcPr>
+            <w:shd w:val="clear" w:fill="d3d3d3"/>
+          </w:tcPr>
+          <w:p>
+            <w:pPr>
+              <w:jc w:val="center"/>
+            </w:pPr>
+            <w:r>
+              <w:rPr>
+                <w:b w:val="1"/>
+                <w:bCs w:val="1"/>
+              </w:rPr>
+              <w:t xml:space="preserve">Tabela 7 -Tomadas fotográficas- Espingarda</w:t>
+            </w:r>
+          </w:p>
+        </w:tc>
+      </w:tr>
+      <w:tr>
+        <w:trPr>
+          <w:trHeight w:val="10" w:hRule="atLeast"/>
+          <w:cantSplit w:val="1"/>
+        </w:trPr>
+        <w:tc>
+          <w:tcPr/>
+          <w:p>
+            <w:pPr>
+              <w:jc w:val="center"/>
+            </w:pPr>
+            <w:r>
+              <w:pict>
+                <v:shape type="#_x0000_t75" style="width:250pt; height:83.201892744479pt; margin-left:0pt; margin-top:0pt; mso-position-horizontal:left; mso-position-vertical:top; mso-position-horizontal-relative:char; mso-position-vertical-relative:line;">
+                  <w10:wrap type="inline"/>
+                  <v:imagedata r:id="rId9" o:title=""/>
+                </v:shape>
+              </w:pict>
+            </w:r>
+          </w:p>
+          <w:p>
+            <w:pPr>
+              <w:jc w:val="center"/>
+            </w:pPr>
+            <w:r>
+              <w:rPr>
+                <w:b w:val="1"/>
+                <w:bCs w:val="1"/>
+              </w:rPr>
+              <w:t xml:space="preserve">Vista lateral direita</w:t>
+            </w:r>
+          </w:p>
+        </w:tc>
+      </w:tr>
+      <w:tr>
+        <w:trPr>
+          <w:trHeight w:val="10" w:hRule="atLeast"/>
+        </w:trPr>
+        <w:tc>
+          <w:tcPr/>
+          <w:p>
+            <w:pPr>
+              <w:jc w:val="center"/>
+            </w:pPr>
+            <w:r>
+              <w:pict>
+                <v:shape type="#_x0000_t75" style="width:150pt; height:49.956634865568pt; margin-left:0pt; margin-top:0pt; mso-position-horizontal:left; mso-position-vertical:top; mso-position-horizontal-relative:char; mso-position-vertical-relative:line;">
+                  <w10:wrap type="inline"/>
+                  <v:imagedata r:id="rId10" o:title=""/>
+                </v:shape>
+              </w:pict>
+            </w:r>
+          </w:p>
+          <w:p>
+            <w:pPr>
+              <w:jc w:val="center"/>
+            </w:pPr>
+            <w:r>
+              <w:rPr>
+                <w:b w:val="1"/>
+                <w:bCs w:val="1"/>
+              </w:rPr>
+              <w:t xml:space="preserve">Vista lateral esquerda</w:t>
+            </w:r>
+          </w:p>
+        </w:tc>
+        <w:tc>
+          <w:tcPr/>
+          <w:p>
+            <w:pPr>
+              <w:jc w:val="center"/>
+            </w:pPr>
+            <w:r>
+              <w:pict>
+                <v:shape type="#_x0000_t75" style="width:150pt; height:49.860335195531pt; margin-left:0pt; margin-top:0pt; mso-position-horizontal:left; mso-position-vertical:top; mso-position-horizontal-relative:char; mso-position-vertical-relative:line;">
+                  <w10:wrap type="inline"/>
+                  <v:imagedata r:id="rId11" o:title=""/>
+                </v:shape>
+              </w:pict>
+            </w:r>
+          </w:p>
+          <w:p>
+            <w:pPr>
+              <w:jc w:val="center"/>
+            </w:pPr>
+            <w:r>
+              <w:rPr>
+                <w:b w:val="1"/>
+                <w:bCs w:val="1"/>
+              </w:rPr>
+              <w:t xml:space="preserve">Número de série</w:t>
+            </w:r>
+          </w:p>
+        </w:tc>
+      </w:tr>
+    </w:tbl>
+    <w:p/>
     <w:p>
       <w:pPr>
         <w:pStyle w:val="justify"/>
@@ -673,7 +2979,7 @@
           <w:bCs w:val="1"/>
           <w:u w:val="single"/>
         </w:rPr>
-        <w:t xml:space="preserve">quatro cartuchos </w:t>
+        <w:t xml:space="preserve">dez cartuchos </w:t>
       </w:r>
       <w:r>
         <w:rPr>
@@ -719,7 +3025,7 @@
                 <w:b w:val="1"/>
                 <w:bCs w:val="1"/>
               </w:rPr>
-              <w:t xml:space="preserve"> TABELA 4 – DESCRIÇÃO DO(S) CARTUCHO(S) INTACTOS</w:t>
+              <w:t xml:space="preserve"> TABELA 8 – DESCRIÇÃO DO(S) CARTUCHO(S) INTACTOS</w:t>
             </w:r>
           </w:p>
         </w:tc>
@@ -908,7 +3214,7 @@
             </w:pPr>
             <w:r>
               <w:rPr/>
-              <w:t xml:space="preserve">4</w:t>
+              <w:t xml:space="preserve">10</w:t>
             </w:r>
           </w:p>
         </w:tc>
@@ -964,7 +3270,7 @@
             </w:pPr>
             <w:r>
               <w:rPr/>
-              <w:t xml:space="preserve">LATONADA</w:t>
+              <w:t xml:space="preserve">NIQUELADA</w:t>
             </w:r>
           </w:p>
         </w:tc>
@@ -978,7 +3284,7 @@
             </w:pPr>
             <w:r>
               <w:rPr/>
-              <w:t xml:space="preserve">LATONADO</w:t>
+              <w:t xml:space="preserve">NIQUELADO</w:t>
             </w:r>
           </w:p>
           <w:p>
@@ -1150,6 +3456,100 @@
     </w:p>
     <w:p/>
     <w:p/>
+    <w:tbl>
+      <w:tblGrid>
+        <w:gridCol/>
+        <w:gridCol/>
+      </w:tblGrid>
+      <w:tblPr>
+        <w:tblStyle w:val="tabela2img"/>
+      </w:tblPr>
+      <w:tr>
+        <w:trPr>
+          <w:trHeight w:val="10" w:hRule="atLeast"/>
+          <w:tblHeader w:val="1"/>
+        </w:trPr>
+        <w:tc>
+          <w:tcPr>
+            <w:shd w:val="clear" w:fill="d3d3d3"/>
+          </w:tcPr>
+          <w:p>
+            <w:pPr>
+              <w:jc w:val="center"/>
+            </w:pPr>
+            <w:r>
+              <w:rPr>
+                <w:b w:val="1"/>
+                <w:bCs w:val="1"/>
+              </w:rPr>
+              <w:t xml:space="preserve">Tabela 9 Tomada(s) fotográfica(s) do(s) Cartucho(s) INTACTOS item 1 Lacre 1111</w:t>
+            </w:r>
+          </w:p>
+        </w:tc>
+      </w:tr>
+      <w:tr>
+        <w:trPr>
+          <w:trHeight w:val="10" w:hRule="atLeast"/>
+        </w:trPr>
+        <w:tc>
+          <w:tcPr/>
+          <w:p>
+            <w:pPr>
+              <w:jc w:val="center"/>
+            </w:pPr>
+            <w:r>
+              <w:pict>
+                <v:shape type="#_x0000_t75" style="width:220pt; height:110pt; margin-left:0pt; margin-top:0pt; mso-position-horizontal:left; mso-position-vertical:top; mso-position-horizontal-relative:char; mso-position-vertical-relative:line;">
+                  <w10:wrap type="inline"/>
+                  <v:imagedata r:id="rId12" o:title=""/>
+                </v:shape>
+              </w:pict>
+            </w:r>
+          </w:p>
+          <w:p>
+            <w:pPr>
+              <w:jc w:val="center"/>
+            </w:pPr>
+            <w:r>
+              <w:rPr>
+                <w:b w:val="1"/>
+                <w:bCs w:val="1"/>
+              </w:rPr>
+              <w:t xml:space="preserve">Base-Cartucho(s) calibre .22 Curto</w:t>
+            </w:r>
+          </w:p>
+        </w:tc>
+        <w:tc>
+          <w:tcPr/>
+          <w:p>
+            <w:pPr>
+              <w:jc w:val="center"/>
+            </w:pPr>
+            <w:r>
+              <w:pict>
+                <v:shape type="#_x0000_t75" style="width:220pt; height:110pt; margin-left:0pt; margin-top:0pt; mso-position-horizontal:left; mso-position-vertical:top; mso-position-horizontal-relative:char; mso-position-vertical-relative:line;">
+                  <w10:wrap type="inline"/>
+                  <v:imagedata r:id="rId12" o:title=""/>
+                </v:shape>
+              </w:pict>
+            </w:r>
+          </w:p>
+          <w:p>
+            <w:pPr>
+              <w:jc w:val="center"/>
+            </w:pPr>
+            <w:r>
+              <w:rPr>
+                <w:b w:val="1"/>
+                <w:bCs w:val="1"/>
+              </w:rPr>
+              <w:t xml:space="preserve">Lateral-Cartucho(s) calibre .22 Curto</w:t>
+            </w:r>
+          </w:p>
+        </w:tc>
+      </w:tr>
+    </w:tbl>
+    <w:p/>
     <w:p/>
     <w:p>
       <w:pPr>
@@ -1191,7 +3591,49 @@
           <w:b w:val="0"/>
           <w:bCs w:val="0"/>
         </w:rPr>
+        <w:t xml:space="preserve">•   Arma AF-A encontrava-se eficiente para a realização de tiros.</w:t>
+      </w:r>
+    </w:p>
+    <w:p>
+      <w:pPr/>
+      <w:r>
+        <w:rPr>
+          <w:rFonts w:ascii="Arial" w:hAnsi="Arial" w:eastAsia="Arial" w:cs="Arial"/>
+          <w:sz w:val="24"/>
+          <w:szCs w:val="24"/>
+          <w:b w:val="0"/>
+          <w:bCs w:val="0"/>
+        </w:rPr>
+        <w:t xml:space="preserve">•   Arma AF-B encontrava-se eficiente para a realização de tiros.</w:t>
+      </w:r>
+    </w:p>
+    <w:p>
+      <w:pPr/>
+      <w:r>
+        <w:rPr>
+          <w:rFonts w:ascii="Arial" w:hAnsi="Arial" w:eastAsia="Arial" w:cs="Arial"/>
+          <w:sz w:val="24"/>
+          <w:szCs w:val="24"/>
+          <w:b w:val="0"/>
+          <w:bCs w:val="0"/>
+        </w:rPr>
         <w:t xml:space="preserve">•   cartucho(s) item 1 encontrava(m)-se eficiente(s) para a realização de tiros.</w:t>
+      </w:r>
+    </w:p>
+    <w:p/>
+    <w:p>
+      <w:pPr>
+        <w:pStyle w:val="justify"/>
+      </w:pPr>
+      <w:r>
+        <w:rPr>
+          <w:rFonts w:ascii="Arial" w:hAnsi="Arial" w:eastAsia="Arial" w:cs="Arial"/>
+          <w:sz w:val="24"/>
+          <w:szCs w:val="24"/>
+          <w:b w:val="1"/>
+          <w:bCs w:val="1"/>
+        </w:rPr>
+        <w:t xml:space="preserve">5. CONSIDERAÇÕES FINAIS:</w:t>
       </w:r>
     </w:p>
     <w:p>
@@ -1203,6 +3645,42 @@
           <w:rFonts w:ascii="Arial" w:hAnsi="Arial" w:eastAsia="Arial" w:cs="Arial"/>
           <w:sz w:val="24"/>
           <w:szCs w:val="24"/>
+          <w:b w:val="0"/>
+          <w:bCs w:val="0"/>
+        </w:rPr>
+        <w:t xml:space="preserve">O material descrito neste documento, após examinado, foi devidamente identificado, embalado e lacrado com o(s) lacre(s) de saída</w:t>
+      </w:r>
+      <w:r>
+        <w:rPr>
+          <w:rFonts w:ascii="Arial" w:hAnsi="Arial" w:eastAsia="Arial" w:cs="Arial"/>
+          <w:sz w:val="24"/>
+          <w:szCs w:val="24"/>
+          <w:b w:val="1"/>
+          <w:bCs w:val="1"/>
+        </w:rPr>
+        <w:t xml:space="preserve"> número 2222 (Arma AF-A), número 2222 (Arma AF-B), </w:t>
+      </w:r>
+      <w:r>
+        <w:rPr>
+          <w:rFonts w:ascii="Arial" w:hAnsi="Arial" w:eastAsia="Arial" w:cs="Arial"/>
+          <w:sz w:val="24"/>
+          <w:szCs w:val="24"/>
+          <w:b w:val="0"/>
+          <w:bCs w:val="0"/>
+        </w:rPr>
+        <w:t xml:space="preserve"> conforme requerido pelos artigos 158-A a 158-F do Código de Processo Penal (Lei nº 13.964/2019), e encaminhado para a Central de Custódia da Polícia Científica do Paraná.</w:t>
+      </w:r>
+    </w:p>
+    <w:p/>
+    <w:p>
+      <w:pPr>
+        <w:pStyle w:val="justify"/>
+      </w:pPr>
+      <w:r>
+        <w:rPr>
+          <w:rFonts w:ascii="Arial" w:hAnsi="Arial" w:eastAsia="Arial" w:cs="Arial"/>
+          <w:sz w:val="24"/>
+          <w:szCs w:val="24"/>
           <w:b w:val="1"/>
           <w:bCs w:val="1"/>
         </w:rPr>
@@ -1305,14 +3783,14 @@
                 <w:b w:val="1"/>
                 <w:bCs w:val="1"/>
               </w:rPr>
-              <w:t xml:space="preserve">UETC Guarapuava – Polícia Científica do Paraná</w:t>
+              <w:t xml:space="preserve">UETC Umuarama – Polícia Científica do Paraná</w:t>
             </w:r>
           </w:p>
         </w:tc>
       </w:tr>
     </w:tbl>
     <w:sectPr>
-      <w:headerReference w:type="default" r:id="rId8"/>
+      <w:headerReference w:type="default" r:id="rId13"/>
       <w:pgSz w:orient="portrait" w:w="11905.511811023622" w:h="16837.79527559055"/>
       <w:pgMar w:top="1440" w:right="1133.8582677165352" w:bottom="0" w:left="1700.787401574803" w:header="2437.7952755905512" w:footer="2267.7165354330705" w:gutter="0"/>
       <w:cols w:num="1" w:space="720"/>

</xml_diff>

<commit_message>
ajustando a saida do lacre de saida da arma
</commit_message>
<xml_diff>
--- a/storage/laudos/Laudo 546456.docx
+++ b/storage/laudos/Laudo 546456.docx
@@ -56,7 +56,7 @@
           <w:b w:val="0"/>
           <w:bCs w:val="0"/>
         </w:rPr>
-        <w:t xml:space="preserve">Aos treze dias do mês de março do ano de dois mil e vinte e cinco, nesta cidade de Guarapuava e na </w:t>
+        <w:t xml:space="preserve">Aos vinte e um dias do mês de março do ano de dois mil e vinte e cinco, nesta cidade de Umuarama e na </w:t>
       </w:r>
       <w:r>
         <w:rPr>
@@ -106,17 +106,17 @@
           <w:b w:val="0"/>
           <w:bCs w:val="0"/>
         </w:rPr>
-        <w:t xml:space="preserve">, para proceder ao exame dos materiais abaixo discriminados recebidos nesta Seção em 13/03/2025</w:t>
-      </w:r>
-      <w:r>
-        <w:rPr>
-          <w:rFonts w:ascii="Arial" w:hAnsi="Arial" w:eastAsia="Arial" w:cs="Arial"/>
-          <w:sz w:val="24"/>
-          <w:szCs w:val="24"/>
-          <w:b w:val="0"/>
-          <w:bCs w:val="0"/>
-        </w:rPr>
-        <w:t xml:space="preserve"> a fim de ser atendida solicitação contida no Ofício nº , datado de 13/03/2025, oriundo da 16ª SDP - DELEGACIA.</w:t>
+        <w:t xml:space="preserve">, para proceder ao exame dos materiais abaixo discriminados recebidos nesta Seção em 21/03/2025</w:t>
+      </w:r>
+      <w:r>
+        <w:rPr>
+          <w:rFonts w:ascii="Arial" w:hAnsi="Arial" w:eastAsia="Arial" w:cs="Arial"/>
+          <w:sz w:val="24"/>
+          <w:szCs w:val="24"/>
+          <w:b w:val="0"/>
+          <w:bCs w:val="0"/>
+        </w:rPr>
+        <w:t xml:space="preserve"> a fim de ser atendida solicitação contida no Ofício nº , datado de 21/03/2025, oriundo da BATALHÃO DE POLÍCIA AMBIENTAL - FORÇA VERDE.</w:t>
       </w:r>
     </w:p>
     <w:p>
@@ -168,8 +168,8 @@
     <w:p/>
     <w:tbl>
       <w:tblGrid>
-        <w:gridCol w:w="1000" w:type="dxa"/>
-        <w:gridCol w:w="3050" w:type="dxa"/>
+        <w:gridCol w:w="3052" w:type="dxa"/>
+        <w:gridCol w:w="6000" w:type="dxa"/>
       </w:tblGrid>
       <w:tblPr>
         <w:tblStyle w:val="tabela"/>
@@ -203,24 +203,24 @@
         </w:trPr>
         <w:tc>
           <w:tcPr>
-            <w:tcW w:w="1000" w:type="dxa"/>
-          </w:tcPr>
-          <w:p>
-            <w:pPr>
-              <w:jc w:val="center"/>
-            </w:pPr>
-            <w:r>
-              <w:rPr>
-                <w:b w:val="1"/>
-                <w:bCs w:val="1"/>
-              </w:rPr>
-              <w:t xml:space="preserve">Local:</w:t>
-            </w:r>
-          </w:p>
-        </w:tc>
-        <w:tc>
-          <w:tcPr>
-            <w:tcW w:w="3050" w:type="dxa"/>
+            <w:tcW w:w="3052" w:type="dxa"/>
+          </w:tcPr>
+          <w:p>
+            <w:pPr>
+              <w:jc w:val="center"/>
+            </w:pPr>
+            <w:r>
+              <w:rPr>
+                <w:b w:val="1"/>
+                <w:bCs w:val="1"/>
+              </w:rPr>
+              <w:t xml:space="preserve">Nome da Vítima</w:t>
+            </w:r>
+          </w:p>
+        </w:tc>
+        <w:tc>
+          <w:tcPr>
+            <w:tcW w:w="6000" w:type="dxa"/>
           </w:tcPr>
           <w:p>
             <w:pPr>
@@ -228,7 +228,7 @@
             </w:pPr>
             <w:r>
               <w:rPr/>
-              <w:t xml:space="preserve">ALTAMIRA DO PARANÁ</w:t>
+              <w:t xml:space="preserve">MATEUS</w:t>
             </w:r>
           </w:p>
         </w:tc>
@@ -250,7 +250,7 @@
                 <w:b w:val="1"/>
                 <w:bCs w:val="1"/>
               </w:rPr>
-              <w:t xml:space="preserve">Nº do IP/APFD:</w:t>
+              <w:t xml:space="preserve">Local:</w:t>
             </w:r>
           </w:p>
         </w:tc>
@@ -264,7 +264,7 @@
             </w:pPr>
             <w:r>
               <w:rPr/>
-              <w:t xml:space="preserve">456456</w:t>
+              <w:t xml:space="preserve">ADRIANÓPOLIS</w:t>
             </w:r>
           </w:p>
         </w:tc>
@@ -275,6 +275,42 @@
         </w:trPr>
         <w:tc>
           <w:tcPr>
+            <w:tcW w:w="1000" w:type="dxa"/>
+          </w:tcPr>
+          <w:p>
+            <w:pPr>
+              <w:jc w:val="center"/>
+            </w:pPr>
+            <w:r>
+              <w:rPr>
+                <w:b w:val="1"/>
+                <w:bCs w:val="1"/>
+              </w:rPr>
+              <w:t xml:space="preserve">Nº do BO:</w:t>
+            </w:r>
+          </w:p>
+        </w:tc>
+        <w:tc>
+          <w:tcPr>
+            <w:tcW w:w="3050" w:type="dxa"/>
+          </w:tcPr>
+          <w:p>
+            <w:pPr>
+              <w:jc w:val="center"/>
+            </w:pPr>
+            <w:r>
+              <w:rPr/>
+              <w:t xml:space="preserve">456456</w:t>
+            </w:r>
+          </w:p>
+        </w:tc>
+      </w:tr>
+      <w:tr>
+        <w:trPr>
+          <w:trHeight w:val="50" w:hRule="atLeast"/>
+        </w:trPr>
+        <w:tc>
+          <w:tcPr>
             <w:tcW w:w="3052" w:type="dxa"/>
           </w:tcPr>
           <w:p>
@@ -300,7 +336,7 @@
             </w:pPr>
             <w:r>
               <w:rPr/>
-              <w:t xml:space="preserve">16ª SDP - DELEGACIA</w:t>
+              <w:t xml:space="preserve">BATALHÃO DE POLÍCIA AMBIENTAL - FORÇA VERDE</w:t>
             </w:r>
           </w:p>
         </w:tc>
@@ -477,7 +513,7 @@
             </w:pPr>
             <w:r>
               <w:rPr/>
-              <w:t xml:space="preserve">4</w:t>
+              <w:t xml:space="preserve">10</w:t>
             </w:r>
           </w:p>
         </w:tc>
@@ -513,7 +549,7 @@
             </w:pPr>
             <w:r>
               <w:rPr/>
-              <w:t xml:space="preserve">456</w:t>
+              <w:t xml:space="preserve">1111</w:t>
             </w:r>
           </w:p>
         </w:tc>
@@ -647,7 +683,7 @@
           <w:b w:val="1"/>
           <w:bCs w:val="1"/>
         </w:rPr>
-        <w:t xml:space="preserve">3.2 DOS CARTUCHOS </w:t>
+        <w:t xml:space="preserve">3.1 DOS CARTUCHOS </w:t>
       </w:r>
     </w:p>
     <w:p>
@@ -673,7 +709,7 @@
           <w:bCs w:val="1"/>
           <w:u w:val="single"/>
         </w:rPr>
-        <w:t xml:space="preserve">quatro cartuchos </w:t>
+        <w:t xml:space="preserve">dez cartuchos </w:t>
       </w:r>
       <w:r>
         <w:rPr>
@@ -692,12 +728,12 @@
         <w:gridCol w:w="450" w:type="dxa"/>
         <w:gridCol w:w="400" w:type="dxa"/>
         <w:gridCol w:w="1100" w:type="dxa"/>
-        <w:gridCol w:w="1187" w:type="dxa"/>
+        <w:gridCol w:w="1070" w:type="dxa"/>
         <w:gridCol w:w="1550" w:type="dxa"/>
         <w:gridCol w:w="1200" w:type="dxa"/>
         <w:gridCol w:w="1400" w:type="dxa"/>
         <w:gridCol w:w="820" w:type="dxa"/>
-        <w:gridCol w:w="1250" w:type="dxa"/>
+        <w:gridCol w:w="1220" w:type="dxa"/>
       </w:tblGrid>
       <w:tblPr>
         <w:tblStyle w:val="tabela"/>
@@ -781,7 +817,7 @@
         </w:tc>
         <w:tc>
           <w:tcPr>
-            <w:tcW w:w="1187" w:type="dxa"/>
+            <w:tcW w:w="1070" w:type="dxa"/>
           </w:tcPr>
           <w:p>
             <w:pPr>
@@ -866,7 +902,7 @@
         </w:tc>
         <w:tc>
           <w:tcPr>
-            <w:tcW w:w="1250" w:type="dxa"/>
+            <w:tcW w:w="1220" w:type="dxa"/>
           </w:tcPr>
           <w:p>
             <w:pPr>
@@ -908,7 +944,7 @@
             </w:pPr>
             <w:r>
               <w:rPr/>
-              <w:t xml:space="preserve">4</w:t>
+              <w:t xml:space="preserve">10</w:t>
             </w:r>
           </w:p>
         </w:tc>
@@ -928,7 +964,7 @@
         </w:tc>
         <w:tc>
           <w:tcPr>
-            <w:tcW w:w="1187" w:type="dxa"/>
+            <w:tcW w:w="1070" w:type="dxa"/>
           </w:tcPr>
           <w:p>
             <w:pPr>
@@ -978,7 +1014,7 @@
             </w:pPr>
             <w:r>
               <w:rPr/>
-              <w:t xml:space="preserve">LATONADO</w:t>
+              <w:t xml:space="preserve">NIQUELADO</w:t>
             </w:r>
           </w:p>
           <w:p>
@@ -1150,6 +1186,100 @@
     </w:p>
     <w:p/>
     <w:p/>
+    <w:tbl>
+      <w:tblGrid>
+        <w:gridCol/>
+        <w:gridCol/>
+      </w:tblGrid>
+      <w:tblPr>
+        <w:tblStyle w:val="tabela2img"/>
+      </w:tblPr>
+      <w:tr>
+        <w:trPr>
+          <w:trHeight w:val="10" w:hRule="atLeast"/>
+          <w:tblHeader w:val="1"/>
+        </w:trPr>
+        <w:tc>
+          <w:tcPr>
+            <w:shd w:val="clear" w:fill="d3d3d3"/>
+          </w:tcPr>
+          <w:p>
+            <w:pPr>
+              <w:jc w:val="center"/>
+            </w:pPr>
+            <w:r>
+              <w:rPr>
+                <w:b w:val="1"/>
+                <w:bCs w:val="1"/>
+              </w:rPr>
+              <w:t xml:space="preserve">Tabela 5 Tomada(s) fotográfica(s) do(s) Cartucho(s) INTACTOS item 1 Lacre 1111</w:t>
+            </w:r>
+          </w:p>
+        </w:tc>
+      </w:tr>
+      <w:tr>
+        <w:trPr>
+          <w:trHeight w:val="10" w:hRule="atLeast"/>
+        </w:trPr>
+        <w:tc>
+          <w:tcPr/>
+          <w:p>
+            <w:pPr>
+              <w:jc w:val="center"/>
+            </w:pPr>
+            <w:r>
+              <w:pict>
+                <v:shape type="#_x0000_t75" style="width:220pt; height:110pt; margin-left:0pt; margin-top:0pt; mso-position-horizontal:left; mso-position-vertical:top; mso-position-horizontal-relative:char; mso-position-vertical-relative:line;">
+                  <w10:wrap type="inline"/>
+                  <v:imagedata r:id="rId8" o:title=""/>
+                </v:shape>
+              </w:pict>
+            </w:r>
+          </w:p>
+          <w:p>
+            <w:pPr>
+              <w:jc w:val="center"/>
+            </w:pPr>
+            <w:r>
+              <w:rPr>
+                <w:b w:val="1"/>
+                <w:bCs w:val="1"/>
+              </w:rPr>
+              <w:t xml:space="preserve">Base-Cartucho(s) calibre .22 Curto</w:t>
+            </w:r>
+          </w:p>
+        </w:tc>
+        <w:tc>
+          <w:tcPr/>
+          <w:p>
+            <w:pPr>
+              <w:jc w:val="center"/>
+            </w:pPr>
+            <w:r>
+              <w:pict>
+                <v:shape type="#_x0000_t75" style="width:220pt; height:110pt; margin-left:0pt; margin-top:0pt; mso-position-horizontal:left; mso-position-vertical:top; mso-position-horizontal-relative:char; mso-position-vertical-relative:line;">
+                  <w10:wrap type="inline"/>
+                  <v:imagedata r:id="rId9" o:title=""/>
+                </v:shape>
+              </w:pict>
+            </w:r>
+          </w:p>
+          <w:p>
+            <w:pPr>
+              <w:jc w:val="center"/>
+            </w:pPr>
+            <w:r>
+              <w:rPr>
+                <w:b w:val="1"/>
+                <w:bCs w:val="1"/>
+              </w:rPr>
+              <w:t xml:space="preserve">Lateral-Cartucho(s) calibre .22 Curto</w:t>
+            </w:r>
+          </w:p>
+        </w:tc>
+      </w:tr>
+    </w:tbl>
+    <w:p/>
     <w:p/>
     <w:p>
       <w:pPr>
@@ -1305,14 +1435,14 @@
                 <w:b w:val="1"/>
                 <w:bCs w:val="1"/>
               </w:rPr>
-              <w:t xml:space="preserve">UETC Guarapuava – Polícia Científica do Paraná</w:t>
+              <w:t xml:space="preserve">UETC Umuarama – Polícia Científica do Paraná</w:t>
             </w:r>
           </w:p>
         </w:tc>
       </w:tr>
     </w:tbl>
     <w:sectPr>
-      <w:headerReference w:type="default" r:id="rId8"/>
+      <w:headerReference w:type="default" r:id="rId10"/>
       <w:pgSz w:orient="portrait" w:w="11905.511811023622" w:h="16837.79527559055"/>
       <w:pgMar w:top="1440" w:right="1133.8582677165352" w:bottom="0" w:left="1700.787401574803" w:header="2437.7952755905512" w:footer="2267.7165354330705" w:gutter="0"/>
       <w:cols w:num="1" w:space="720"/>

</xml_diff>